<commit_message>
#17 #16 #4 #15 Done / Improoved
Planeinstellungen & Einstellungen fertiggestellt
</commit_message>
<xml_diff>
--- a/docs/Dokumentation.docx
+++ b/docs/Dokumentation.docx
@@ -3292,15 +3292,7 @@
         <w:rPr>
           <w:lang w:eastAsia="de-CH"/>
         </w:rPr>
-        <w:t>Stackoverflow.com, Github.com, vuejs.o</w:t>
-      </w:r>
-      <w:bookmarkStart w:id="8" w:name="_GoBack"/>
-      <w:bookmarkEnd w:id="8"/>
-      <w:r>
-        <w:rPr>
-          <w:lang w:eastAsia="de-CH"/>
-        </w:rPr>
-        <w:t>rg</w:t>
+        <w:t>Stackoverflow.com, Github.com, vuejs.org</w:t>
       </w:r>
       <w:r>
         <w:rPr>
@@ -3308,28 +3300,12 @@
         </w:rPr>
         <w:t>, alte Projekte (github.com/</w:t>
       </w:r>
-      <w:proofErr w:type="spellStart"/>
-      <w:r>
-        <w:rPr>
-          <w:lang w:eastAsia="de-CH"/>
-        </w:rPr>
-        <w:t>erleiuat</w:t>
-      </w:r>
-      <w:proofErr w:type="spellEnd"/>
-      <w:r>
-        <w:rPr>
-          <w:lang w:eastAsia="de-CH"/>
-        </w:rPr>
-        <w:t>/</w:t>
-      </w:r>
-      <w:proofErr w:type="spellStart"/>
-      <w:r>
-        <w:rPr>
-          <w:lang w:eastAsia="de-CH"/>
-        </w:rPr>
-        <w:t>minska</w:t>
-      </w:r>
-      <w:proofErr w:type="spellEnd"/>
+      <w:r>
+        <w:rPr>
+          <w:lang w:eastAsia="de-CH"/>
+        </w:rPr>
+        <w:t>erleiuat/minska</w:t>
+      </w:r>
       <w:r>
         <w:rPr>
           <w:lang w:eastAsia="de-CH"/>
@@ -3454,150 +3430,52 @@
         <w:t xml:space="preserve"> verbessern.</w:t>
       </w:r>
     </w:p>
-    <w:tbl>
-      <w:tblPr>
-        <w:tblStyle w:val="Tabellenraster"/>
-        <w:tblW w:w="0" w:type="auto"/>
-        <w:tblLook w:val="04A0" w:firstRow="1" w:lastRow="0" w:firstColumn="1" w:lastColumn="0" w:noHBand="0" w:noVBand="1"/>
-      </w:tblPr>
-      <w:tblGrid>
-        <w:gridCol w:w="9062"/>
-      </w:tblGrid>
-      <w:tr>
-        <w:tc>
-          <w:tcPr>
-            <w:tcW w:w="9062" w:type="dxa"/>
-          </w:tcPr>
-          <w:p>
-            <w:pPr>
-              <w:rPr>
-                <w:lang w:eastAsia="de-CH"/>
-              </w:rPr>
-            </w:pPr>
-          </w:p>
-          <w:p>
-            <w:pPr>
-              <w:rPr>
-                <w:lang w:eastAsia="de-CH"/>
-              </w:rPr>
-            </w:pPr>
-            <w:r>
-              <w:rPr>
-                <w:lang w:eastAsia="de-CH"/>
-              </w:rPr>
-              <w:t xml:space="preserve"> </w:t>
-            </w:r>
-            <w:r>
-              <w:rPr>
-                <w:lang w:eastAsia="de-CH"/>
-              </w:rPr>
-              <w:t>Ort, Datum</w:t>
-            </w:r>
-            <w:r>
-              <w:rPr>
-                <w:lang w:eastAsia="de-CH"/>
-              </w:rPr>
-              <w:tab/>
-              <w:t>Kandidat</w:t>
-            </w:r>
-            <w:r>
-              <w:rPr>
-                <w:lang w:eastAsia="de-CH"/>
-              </w:rPr>
-              <w:tab/>
-            </w:r>
-            <w:r>
-              <w:rPr>
-                <w:lang w:eastAsia="de-CH"/>
-              </w:rPr>
-              <w:tab/>
-            </w:r>
-            <w:r>
-              <w:rPr>
-                <w:lang w:eastAsia="de-CH"/>
-              </w:rPr>
-              <w:tab/>
-            </w:r>
-            <w:r>
-              <w:rPr>
-                <w:lang w:eastAsia="de-CH"/>
-              </w:rPr>
-              <w:tab/>
-              <w:t xml:space="preserve"> Fachverantwortlicher</w:t>
-            </w:r>
-          </w:p>
-          <w:p>
-            <w:pPr>
-              <w:rPr>
-                <w:lang w:eastAsia="de-CH"/>
-              </w:rPr>
-            </w:pPr>
-            <w:r>
-              <w:rPr>
-                <w:lang w:eastAsia="de-CH"/>
-              </w:rPr>
-              <w:t xml:space="preserve"> </w:t>
-            </w:r>
-            <w:r>
-              <w:rPr>
-                <w:lang w:eastAsia="de-CH"/>
-              </w:rPr>
-              <w:t>2</w:t>
-            </w:r>
-            <w:r>
-              <w:rPr>
-                <w:lang w:eastAsia="de-CH"/>
-              </w:rPr>
-              <w:t>5</w:t>
-            </w:r>
-            <w:r>
-              <w:rPr>
-                <w:lang w:eastAsia="de-CH"/>
-              </w:rPr>
-              <w:t>.04.2019</w:t>
-            </w:r>
-          </w:p>
-          <w:p>
-            <w:pPr>
-              <w:rPr>
-                <w:lang w:eastAsia="de-CH"/>
-              </w:rPr>
-            </w:pPr>
-            <w:r>
-              <w:rPr>
-                <w:lang w:eastAsia="de-CH"/>
-              </w:rPr>
-              <w:tab/>
-            </w:r>
-            <w:r>
-              <w:rPr>
-                <w:lang w:eastAsia="de-CH"/>
-              </w:rPr>
-              <w:tab/>
-            </w:r>
-            <w:r>
-              <w:rPr>
-                <w:lang w:eastAsia="de-CH"/>
-              </w:rPr>
-              <w:t>________________________________  __________________________________</w:t>
-            </w:r>
-          </w:p>
-          <w:p>
-            <w:pPr>
-              <w:rPr>
-                <w:lang w:eastAsia="de-CH"/>
-              </w:rPr>
-            </w:pPr>
-          </w:p>
-        </w:tc>
-      </w:tr>
-    </w:tbl>
-    <w:p>
-      <w:pPr>
-        <w:rPr>
-          <w:lang w:eastAsia="de-CH"/>
-        </w:rPr>
-      </w:pPr>
+    <w:p>
+      <w:pPr>
+        <w:rPr>
+          <w:lang w:eastAsia="de-CH"/>
+        </w:rPr>
+      </w:pPr>
+      <w:r>
+        <w:rPr>
+          <w:noProof/>
+        </w:rPr>
+        <w:drawing>
+          <wp:inline distT="0" distB="0" distL="0" distR="0" wp14:anchorId="5F480303" wp14:editId="57044D6C">
+            <wp:extent cx="5760720" cy="1104265"/>
+            <wp:effectExtent l="0" t="0" r="0" b="635"/>
+            <wp:docPr id="1" name="Grafik 1"/>
+            <wp:cNvGraphicFramePr>
+              <a:graphicFrameLocks xmlns:a="http://schemas.openxmlformats.org/drawingml/2006/main" noChangeAspect="1"/>
+            </wp:cNvGraphicFramePr>
+            <a:graphic xmlns:a="http://schemas.openxmlformats.org/drawingml/2006/main">
+              <a:graphicData uri="http://schemas.openxmlformats.org/drawingml/2006/picture">
+                <pic:pic xmlns:pic="http://schemas.openxmlformats.org/drawingml/2006/picture">
+                  <pic:nvPicPr>
+                    <pic:cNvPr id="1" name=""/>
+                    <pic:cNvPicPr/>
+                  </pic:nvPicPr>
+                  <pic:blipFill>
+                    <a:blip r:embed="rId8"/>
+                    <a:stretch>
+                      <a:fillRect/>
+                    </a:stretch>
+                  </pic:blipFill>
+                  <pic:spPr>
+                    <a:xfrm>
+                      <a:off x="0" y="0"/>
+                      <a:ext cx="5760720" cy="1104265"/>
+                    </a:xfrm>
+                    <a:prstGeom prst="rect">
+                      <a:avLst/>
+                    </a:prstGeom>
+                  </pic:spPr>
+                </pic:pic>
+              </a:graphicData>
+            </a:graphic>
+          </wp:inline>
+        </w:drawing>
+      </w:r>
       <w:r>
         <w:rPr>
           <w:lang w:eastAsia="de-CH"/>
@@ -3779,7 +3657,31 @@
               <w:rPr>
                 <w:lang w:eastAsia="de-CH"/>
               </w:rPr>
-              <w:t>00:00</w:t>
+              <w:t>0</w:t>
+            </w:r>
+            <w:r>
+              <w:rPr>
+                <w:lang w:eastAsia="de-CH"/>
+              </w:rPr>
+              <w:t>7</w:t>
+            </w:r>
+            <w:r>
+              <w:rPr>
+                <w:lang w:eastAsia="de-CH"/>
+              </w:rPr>
+              <w:t>:</w:t>
+            </w:r>
+            <w:r>
+              <w:rPr>
+                <w:lang w:eastAsia="de-CH"/>
+              </w:rPr>
+              <w:t>3</w:t>
+            </w:r>
+            <w:r>
+              <w:rPr>
+                <w:lang w:eastAsia="de-CH"/>
+              </w:rPr>
+              <w:t>0</w:t>
             </w:r>
           </w:p>
         </w:tc>
@@ -3795,6 +3697,12 @@
                 <w:lang w:eastAsia="de-CH"/>
               </w:rPr>
             </w:pPr>
+            <w:r>
+              <w:rPr>
+                <w:lang w:eastAsia="de-CH"/>
+              </w:rPr>
+              <w:t>PWA Eingerichtet</w:t>
+            </w:r>
           </w:p>
         </w:tc>
         <w:tc>
@@ -3834,7 +3742,19 @@
               <w:rPr>
                 <w:lang w:eastAsia="de-CH"/>
               </w:rPr>
-              <w:t>00:00:00</w:t>
+              <w:t>0</w:t>
+            </w:r>
+            <w:r>
+              <w:rPr>
+                <w:lang w:eastAsia="de-CH"/>
+              </w:rPr>
+              <w:t>2</w:t>
+            </w:r>
+            <w:r>
+              <w:rPr>
+                <w:lang w:eastAsia="de-CH"/>
+              </w:rPr>
+              <w:t>:00:00</w:t>
             </w:r>
           </w:p>
         </w:tc>
@@ -3855,7 +3775,19 @@
               <w:rPr>
                 <w:lang w:eastAsia="de-CH"/>
               </w:rPr>
-              <w:t>00:00:00</w:t>
+              <w:t>00:</w:t>
+            </w:r>
+            <w:r>
+              <w:rPr>
+                <w:lang w:eastAsia="de-CH"/>
+              </w:rPr>
+              <w:t>3</w:t>
+            </w:r>
+            <w:r>
+              <w:rPr>
+                <w:lang w:eastAsia="de-CH"/>
+              </w:rPr>
+              <w:t>0:00</w:t>
             </w:r>
           </w:p>
         </w:tc>
@@ -3880,7 +3812,19 @@
               <w:rPr>
                 <w:lang w:eastAsia="de-CH"/>
               </w:rPr>
-              <w:t>00:00</w:t>
+              <w:t>0</w:t>
+            </w:r>
+            <w:r>
+              <w:rPr>
+                <w:lang w:eastAsia="de-CH"/>
+              </w:rPr>
+              <w:t>8</w:t>
+            </w:r>
+            <w:r>
+              <w:rPr>
+                <w:lang w:eastAsia="de-CH"/>
+              </w:rPr>
+              <w:t>:00</w:t>
             </w:r>
           </w:p>
         </w:tc>
@@ -3896,6 +3840,12 @@
                 <w:lang w:eastAsia="de-CH"/>
               </w:rPr>
             </w:pPr>
+            <w:r>
+              <w:rPr>
+                <w:lang w:eastAsia="de-CH"/>
+              </w:rPr>
+              <w:t>«Plan-Einstellungen» implementiert</w:t>
+            </w:r>
           </w:p>
         </w:tc>
         <w:tc>
@@ -3935,7 +3885,19 @@
               <w:rPr>
                 <w:lang w:eastAsia="de-CH"/>
               </w:rPr>
-              <w:t>00:00:00</w:t>
+              <w:t>0</w:t>
+            </w:r>
+            <w:r>
+              <w:rPr>
+                <w:lang w:eastAsia="de-CH"/>
+              </w:rPr>
+              <w:t>4</w:t>
+            </w:r>
+            <w:r>
+              <w:rPr>
+                <w:lang w:eastAsia="de-CH"/>
+              </w:rPr>
+              <w:t>:00:00</w:t>
             </w:r>
           </w:p>
         </w:tc>
@@ -3956,7 +3918,31 @@
               <w:rPr>
                 <w:lang w:eastAsia="de-CH"/>
               </w:rPr>
-              <w:t>00:00:00</w:t>
+              <w:t>0</w:t>
+            </w:r>
+            <w:r>
+              <w:rPr>
+                <w:lang w:eastAsia="de-CH"/>
+              </w:rPr>
+              <w:t>3</w:t>
+            </w:r>
+            <w:r>
+              <w:rPr>
+                <w:lang w:eastAsia="de-CH"/>
+              </w:rPr>
+              <w:t>:</w:t>
+            </w:r>
+            <w:r>
+              <w:rPr>
+                <w:lang w:eastAsia="de-CH"/>
+              </w:rPr>
+              <w:t>3</w:t>
+            </w:r>
+            <w:r>
+              <w:rPr>
+                <w:lang w:eastAsia="de-CH"/>
+              </w:rPr>
+              <w:t>0:00</w:t>
             </w:r>
           </w:p>
         </w:tc>
@@ -3981,7 +3967,13 @@
               <w:rPr>
                 <w:lang w:eastAsia="de-CH"/>
               </w:rPr>
-              <w:t>00:00</w:t>
+              <w:t>12</w:t>
+            </w:r>
+            <w:r>
+              <w:rPr>
+                <w:lang w:eastAsia="de-CH"/>
+              </w:rPr>
+              <w:t>:00</w:t>
             </w:r>
           </w:p>
         </w:tc>
@@ -3997,6 +3989,12 @@
                 <w:lang w:eastAsia="de-CH"/>
               </w:rPr>
             </w:pPr>
+            <w:r>
+              <w:rPr>
+                <w:lang w:eastAsia="de-CH"/>
+              </w:rPr>
+              <w:t>«Einstellungen» implementiert</w:t>
+            </w:r>
           </w:p>
         </w:tc>
         <w:tc>
@@ -4036,7 +4034,19 @@
               <w:rPr>
                 <w:lang w:eastAsia="de-CH"/>
               </w:rPr>
-              <w:t>00:00:00</w:t>
+              <w:t>0</w:t>
+            </w:r>
+            <w:r>
+              <w:rPr>
+                <w:lang w:eastAsia="de-CH"/>
+              </w:rPr>
+              <w:t>2</w:t>
+            </w:r>
+            <w:r>
+              <w:rPr>
+                <w:lang w:eastAsia="de-CH"/>
+              </w:rPr>
+              <w:t>:00:00</w:t>
             </w:r>
           </w:p>
         </w:tc>
@@ -4057,7 +4067,206 @@
               <w:rPr>
                 <w:lang w:eastAsia="de-CH"/>
               </w:rPr>
+              <w:t>0</w:t>
+            </w:r>
+            <w:r>
+              <w:rPr>
+                <w:lang w:eastAsia="de-CH"/>
+              </w:rPr>
+              <w:t>2</w:t>
+            </w:r>
+            <w:r>
+              <w:rPr>
+                <w:lang w:eastAsia="de-CH"/>
+              </w:rPr>
+              <w:t>:</w:t>
+            </w:r>
+            <w:r>
+              <w:rPr>
+                <w:lang w:eastAsia="de-CH"/>
+              </w:rPr>
+              <w:t>3</w:t>
+            </w:r>
+            <w:r>
+              <w:rPr>
+                <w:lang w:eastAsia="de-CH"/>
+              </w:rPr>
+              <w:t>0:00</w:t>
+            </w:r>
+          </w:p>
+        </w:tc>
+      </w:tr>
+      <w:tr>
+        <w:trPr>
+          <w:cnfStyle w:val="000000010000" w:firstRow="0" w:lastRow="0" w:firstColumn="0" w:lastColumn="0" w:oddVBand="0" w:evenVBand="0" w:oddHBand="0" w:evenHBand="1" w:firstRowFirstColumn="0" w:firstRowLastColumn="0" w:lastRowFirstColumn="0" w:lastRowLastColumn="0"/>
+        </w:trPr>
+        <w:tc>
+          <w:tcPr>
+            <w:cnfStyle w:val="001000000000" w:firstRow="0" w:lastRow="0" w:firstColumn="1" w:lastColumn="0" w:oddVBand="0" w:evenVBand="0" w:oddHBand="0" w:evenHBand="0" w:firstRowFirstColumn="0" w:firstRowLastColumn="0" w:lastRowFirstColumn="0" w:lastRowLastColumn="0"/>
+            <w:tcW w:w="851" w:type="dxa"/>
+            <w:vAlign w:val="center"/>
+          </w:tcPr>
+          <w:p>
+            <w:pPr>
+              <w:rPr>
+                <w:lang w:eastAsia="de-CH"/>
+              </w:rPr>
+            </w:pPr>
+            <w:r>
+              <w:rPr>
+                <w:lang w:eastAsia="de-CH"/>
+              </w:rPr>
+              <w:t>14:30</w:t>
+            </w:r>
+          </w:p>
+        </w:tc>
+        <w:tc>
+          <w:tcPr>
+            <w:tcW w:w="3402" w:type="dxa"/>
+            <w:vAlign w:val="center"/>
+          </w:tcPr>
+          <w:p>
+            <w:pPr>
+              <w:cnfStyle w:val="000000010000" w:firstRow="0" w:lastRow="0" w:firstColumn="0" w:lastColumn="0" w:oddVBand="0" w:evenVBand="0" w:oddHBand="0" w:evenHBand="1" w:firstRowFirstColumn="0" w:firstRowLastColumn="0" w:lastRowFirstColumn="0" w:lastRowLastColumn="0"/>
+              <w:rPr>
+                <w:lang w:eastAsia="de-CH"/>
+              </w:rPr>
+            </w:pPr>
+            <w:r>
+              <w:rPr>
+                <w:lang w:eastAsia="de-CH"/>
+              </w:rPr>
+              <w:t xml:space="preserve">Mehrsprachigkeit </w:t>
+            </w:r>
+            <w:r>
+              <w:rPr>
+                <w:lang w:eastAsia="de-CH"/>
+              </w:rPr>
+              <w:t>angepasst</w:t>
+            </w:r>
+          </w:p>
+        </w:tc>
+        <w:tc>
+          <w:tcPr>
+            <w:tcW w:w="1559" w:type="dxa"/>
+            <w:vAlign w:val="center"/>
+          </w:tcPr>
+          <w:p>
+            <w:pPr>
+              <w:cnfStyle w:val="000000010000" w:firstRow="0" w:lastRow="0" w:firstColumn="0" w:lastColumn="0" w:oddVBand="0" w:evenVBand="0" w:oddHBand="0" w:evenHBand="1" w:firstRowFirstColumn="0" w:firstRowLastColumn="0" w:lastRowFirstColumn="0" w:lastRowLastColumn="0"/>
+              <w:rPr>
+                <w:lang w:eastAsia="de-CH"/>
+              </w:rPr>
+            </w:pPr>
+            <w:r>
+              <w:rPr>
+                <w:lang w:eastAsia="de-CH"/>
+              </w:rPr>
+              <w:t>Elia Reutlinger</w:t>
+            </w:r>
+          </w:p>
+        </w:tc>
+        <w:tc>
+          <w:tcPr>
+            <w:tcW w:w="1701" w:type="dxa"/>
+            <w:vAlign w:val="center"/>
+          </w:tcPr>
+          <w:p>
+            <w:pPr>
+              <w:jc w:val="center"/>
+              <w:cnfStyle w:val="000000010000" w:firstRow="0" w:lastRow="0" w:firstColumn="0" w:lastColumn="0" w:oddVBand="0" w:evenVBand="0" w:oddHBand="0" w:evenHBand="1" w:firstRowFirstColumn="0" w:firstRowLastColumn="0" w:lastRowFirstColumn="0" w:lastRowLastColumn="0"/>
+              <w:rPr>
+                <w:lang w:eastAsia="de-CH"/>
+              </w:rPr>
+            </w:pPr>
+            <w:r>
+              <w:rPr>
+                <w:lang w:eastAsia="de-CH"/>
+              </w:rPr>
               <w:t>00:00:00</w:t>
+            </w:r>
+          </w:p>
+        </w:tc>
+        <w:tc>
+          <w:tcPr>
+            <w:tcW w:w="1549" w:type="dxa"/>
+            <w:vAlign w:val="center"/>
+          </w:tcPr>
+          <w:p>
+            <w:pPr>
+              <w:jc w:val="center"/>
+              <w:cnfStyle w:val="000000010000" w:firstRow="0" w:lastRow="0" w:firstColumn="0" w:lastColumn="0" w:oddVBand="0" w:evenVBand="0" w:oddHBand="0" w:evenHBand="1" w:firstRowFirstColumn="0" w:firstRowLastColumn="0" w:lastRowFirstColumn="0" w:lastRowLastColumn="0"/>
+              <w:rPr>
+                <w:lang w:eastAsia="de-CH"/>
+              </w:rPr>
+            </w:pPr>
+            <w:r>
+              <w:rPr>
+                <w:lang w:eastAsia="de-CH"/>
+              </w:rPr>
+              <w:t>01:30:00</w:t>
+            </w:r>
+          </w:p>
+        </w:tc>
+      </w:tr>
+      <w:tr>
+        <w:trPr>
+          <w:cnfStyle w:val="000000100000" w:firstRow="0" w:lastRow="0" w:firstColumn="0" w:lastColumn="0" w:oddVBand="0" w:evenVBand="0" w:oddHBand="1" w:evenHBand="0" w:firstRowFirstColumn="0" w:firstRowLastColumn="0" w:lastRowFirstColumn="0" w:lastRowLastColumn="0"/>
+        </w:trPr>
+        <w:tc>
+          <w:tcPr>
+            <w:cnfStyle w:val="001000000000" w:firstRow="0" w:lastRow="0" w:firstColumn="1" w:lastColumn="0" w:oddVBand="0" w:evenVBand="0" w:oddHBand="0" w:evenHBand="0" w:firstRowFirstColumn="0" w:firstRowLastColumn="0" w:lastRowFirstColumn="0" w:lastRowLastColumn="0"/>
+            <w:tcW w:w="5812" w:type="dxa"/>
+            <w:gridSpan w:val="3"/>
+            <w:vAlign w:val="center"/>
+          </w:tcPr>
+          <w:p>
+            <w:pPr>
+              <w:rPr>
+                <w:lang w:eastAsia="de-CH"/>
+              </w:rPr>
+            </w:pPr>
+          </w:p>
+        </w:tc>
+        <w:tc>
+          <w:tcPr>
+            <w:tcW w:w="1701" w:type="dxa"/>
+            <w:vAlign w:val="center"/>
+          </w:tcPr>
+          <w:p>
+            <w:pPr>
+              <w:jc w:val="center"/>
+              <w:cnfStyle w:val="000000100000" w:firstRow="0" w:lastRow="0" w:firstColumn="0" w:lastColumn="0" w:oddVBand="0" w:evenVBand="0" w:oddHBand="1" w:evenHBand="0" w:firstRowFirstColumn="0" w:firstRowLastColumn="0" w:lastRowFirstColumn="0" w:lastRowLastColumn="0"/>
+              <w:rPr>
+                <w:lang w:eastAsia="de-CH"/>
+              </w:rPr>
+            </w:pPr>
+            <w:r>
+              <w:rPr>
+                <w:lang w:eastAsia="de-CH"/>
+              </w:rPr>
+              <w:t>08:00:00</w:t>
+            </w:r>
+          </w:p>
+        </w:tc>
+        <w:tc>
+          <w:tcPr>
+            <w:tcW w:w="1549" w:type="dxa"/>
+            <w:vAlign w:val="center"/>
+          </w:tcPr>
+          <w:p>
+            <w:pPr>
+              <w:jc w:val="center"/>
+              <w:cnfStyle w:val="000000100000" w:firstRow="0" w:lastRow="0" w:firstColumn="0" w:lastColumn="0" w:oddVBand="0" w:evenVBand="0" w:oddHBand="1" w:evenHBand="0" w:firstRowFirstColumn="0" w:firstRowLastColumn="0" w:lastRowFirstColumn="0" w:lastRowLastColumn="0"/>
+              <w:rPr>
+                <w:lang w:eastAsia="de-CH"/>
+              </w:rPr>
+            </w:pPr>
+            <w:r>
+              <w:rPr>
+                <w:lang w:eastAsia="de-CH"/>
+              </w:rPr>
+              <w:t>08:00:00</w:t>
             </w:r>
           </w:p>
         </w:tc>
@@ -4065,6 +4274,7 @@
     </w:tbl>
     <w:p>
       <w:pPr>
+        <w:pStyle w:val="KeinLeerraum"/>
         <w:rPr>
           <w:lang w:eastAsia="de-CH"/>
         </w:rPr>
@@ -4086,15 +4296,118 @@
     </w:p>
     <w:p>
       <w:pPr>
-        <w:rPr>
-          <w:lang w:eastAsia="de-CH"/>
-        </w:rPr>
-      </w:pPr>
-      <w:r>
-        <w:rPr>
-          <w:lang w:eastAsia="de-CH"/>
-        </w:rPr>
-        <w:t>…</w:t>
+        <w:pStyle w:val="KeinLeerraum"/>
+        <w:rPr>
+          <w:lang w:eastAsia="de-CH"/>
+        </w:rPr>
+      </w:pPr>
+      <w:r>
+        <w:rPr>
+          <w:lang w:eastAsia="de-CH"/>
+        </w:rPr>
+        <w:t xml:space="preserve">Heute </w:t>
+      </w:r>
+      <w:r>
+        <w:rPr>
+          <w:lang w:eastAsia="de-CH"/>
+        </w:rPr>
+        <w:t xml:space="preserve">mussten </w:t>
+      </w:r>
+      <w:r>
+        <w:rPr>
+          <w:lang w:eastAsia="de-CH"/>
+        </w:rPr>
+        <w:t>noch die letzten Einstellungen zum PWA (Progressive-Web-App) gemacht</w:t>
+      </w:r>
+      <w:r>
+        <w:rPr>
+          <w:lang w:eastAsia="de-CH"/>
+        </w:rPr>
+        <w:t xml:space="preserve"> werden</w:t>
+      </w:r>
+      <w:r>
+        <w:rPr>
+          <w:lang w:eastAsia="de-CH"/>
+        </w:rPr>
+        <w:t xml:space="preserve">, wobei ich mit diesen bereits gestern in der </w:t>
+      </w:r>
+      <w:r>
+        <w:rPr>
+          <w:lang w:eastAsia="de-CH"/>
+        </w:rPr>
+        <w:t>«</w:t>
+      </w:r>
+      <w:r>
+        <w:rPr>
+          <w:lang w:eastAsia="de-CH"/>
+        </w:rPr>
+        <w:t>Konfigurations-Phase</w:t>
+      </w:r>
+      <w:r>
+        <w:rPr>
+          <w:lang w:eastAsia="de-CH"/>
+        </w:rPr>
+        <w:t>»</w:t>
+      </w:r>
+      <w:r>
+        <w:rPr>
+          <w:lang w:eastAsia="de-CH"/>
+        </w:rPr>
+        <w:t xml:space="preserve"> angefangen habe. Deshalb benötigte ich </w:t>
+      </w:r>
+      <w:r>
+        <w:rPr>
+          <w:lang w:eastAsia="de-CH"/>
+        </w:rPr>
+        <w:t xml:space="preserve">hier </w:t>
+      </w:r>
+      <w:r>
+        <w:rPr>
+          <w:lang w:eastAsia="de-CH"/>
+        </w:rPr>
+        <w:t>weniger Zeit</w:t>
+      </w:r>
+      <w:r>
+        <w:rPr>
+          <w:lang w:eastAsia="de-CH"/>
+        </w:rPr>
+        <w:t>, wobei ich meine Schätzung von 2 Stunden auch etwas übertrieben finde</w:t>
+      </w:r>
+      <w:r>
+        <w:rPr>
+          <w:lang w:eastAsia="de-CH"/>
+        </w:rPr>
+        <w:t xml:space="preserve">. Anschliessend habe ich mit den </w:t>
+      </w:r>
+      <w:r>
+        <w:rPr>
+          <w:lang w:eastAsia="de-CH"/>
+        </w:rPr>
+        <w:t>«</w:t>
+      </w:r>
+      <w:r>
+        <w:rPr>
+          <w:lang w:eastAsia="de-CH"/>
+        </w:rPr>
+        <w:t>Plan-Einstellungen</w:t>
+      </w:r>
+      <w:r>
+        <w:rPr>
+          <w:lang w:eastAsia="de-CH"/>
+        </w:rPr>
+        <w:t>»</w:t>
+      </w:r>
+      <w:r>
+        <w:rPr>
+          <w:lang w:eastAsia="de-CH"/>
+        </w:rPr>
+        <w:t xml:space="preserve"> die erste Seite implementiert, wobei keine erwähnenswerten Probleme entstanden sind. </w:t>
+      </w:r>
+      <w:r>
+        <w:rPr>
+          <w:lang w:eastAsia="de-CH"/>
+        </w:rPr>
+        <w:t xml:space="preserve">Bei der «Einstellungen»-Seite gab es jedoch am Ende einen Fehler, da die Sprachauswahl zwar gespeichert, aber nicht von der Oberfläche übernommen wurde. Deshalb musste ich dort nochmals nachhaken, was etwas Zeit beansprucht hat. </w:t>
       </w:r>
     </w:p>
     <w:p>
@@ -4110,18 +4423,30 @@
         </w:rPr>
         <w:t>Hilfestellungen</w:t>
       </w:r>
-    </w:p>
-    <w:p>
-      <w:pPr>
-        <w:rPr>
-          <w:lang w:eastAsia="de-CH"/>
-        </w:rPr>
-      </w:pPr>
-      <w:r>
-        <w:rPr>
-          <w:lang w:eastAsia="de-CH"/>
-        </w:rPr>
-        <w:t>…</w:t>
+      <w:r>
+        <w:rPr>
+          <w:lang w:eastAsia="de-CH"/>
+        </w:rPr>
+        <w:t xml:space="preserve"> </w:t>
+      </w:r>
+    </w:p>
+    <w:p>
+      <w:pPr>
+        <w:rPr>
+          <w:lang w:eastAsia="de-CH"/>
+        </w:rPr>
+      </w:pPr>
+      <w:r>
+        <w:rPr>
+          <w:lang w:eastAsia="de-CH"/>
+        </w:rPr>
+        <w:t xml:space="preserve">Stackoverflow.com, </w:t>
+      </w:r>
+      <w:r>
+        <w:rPr>
+          <w:lang w:eastAsia="de-CH"/>
+        </w:rPr>
+        <w:t>kazupon.github.io/vue-i18n</w:t>
       </w:r>
     </w:p>
     <w:p>
@@ -4148,7 +4473,85 @@
         <w:rPr>
           <w:lang w:eastAsia="de-CH"/>
         </w:rPr>
-        <w:t>…</w:t>
+        <w:t xml:space="preserve">Ich hatte sozusagen Glück, dass ich trotz dem einen Fehler im Zeitplan blieb. Ich konnte ansonsten alles wie geplant implementieren und folgte den Schätzungen zum Zeitaufwand fast genau. Die beiden Seiten finde ich vom Design her ziemlich gelungen, da sie </w:t>
+      </w:r>
+      <w:r>
+        <w:rPr>
+          <w:lang w:eastAsia="de-CH"/>
+        </w:rPr>
+        <w:t xml:space="preserve">doch noch </w:t>
+      </w:r>
+      <w:r>
+        <w:rPr>
+          <w:lang w:eastAsia="de-CH"/>
+        </w:rPr>
+        <w:t>sehr übersichtlich und «modern/material» wirken</w:t>
+      </w:r>
+      <w:r>
+        <w:rPr>
+          <w:lang w:eastAsia="de-CH"/>
+        </w:rPr>
+        <w:t>, auch wenn viele Daten angezeigt werden.</w:t>
+      </w:r>
+      <w:r>
+        <w:rPr>
+          <w:lang w:eastAsia="de-CH"/>
+        </w:rPr>
+        <w:t xml:space="preserve"> Ausserdem</w:t>
+      </w:r>
+      <w:r>
+        <w:rPr>
+          <w:lang w:eastAsia="de-CH"/>
+        </w:rPr>
+        <w:t xml:space="preserve"> </w:t>
+      </w:r>
+      <w:r>
+        <w:rPr>
+          <w:lang w:eastAsia="de-CH"/>
+        </w:rPr>
+        <w:t>konnte</w:t>
+      </w:r>
+      <w:r>
+        <w:rPr>
+          <w:lang w:eastAsia="de-CH"/>
+        </w:rPr>
+        <w:t xml:space="preserve"> </w:t>
+      </w:r>
+      <w:r>
+        <w:rPr>
+          <w:lang w:eastAsia="de-CH"/>
+        </w:rPr>
+        <w:t xml:space="preserve">ich </w:t>
+      </w:r>
+      <w:r>
+        <w:rPr>
+          <w:lang w:eastAsia="de-CH"/>
+        </w:rPr>
+        <w:t>das Formular zum Bearbeiten</w:t>
+      </w:r>
+      <w:r>
+        <w:rPr>
+          <w:lang w:eastAsia="de-CH"/>
+        </w:rPr>
+        <w:t>/Erstellen</w:t>
+      </w:r>
+      <w:r>
+        <w:rPr>
+          <w:lang w:eastAsia="de-CH"/>
+        </w:rPr>
+        <w:t xml:space="preserve"> </w:t>
+      </w:r>
+      <w:r>
+        <w:rPr>
+          <w:lang w:eastAsia="de-CH"/>
+        </w:rPr>
+        <w:t>von</w:t>
+      </w:r>
+      <w:r>
+        <w:rPr>
+          <w:lang w:eastAsia="de-CH"/>
+        </w:rPr>
+        <w:t xml:space="preserve"> Schichten nach Baloise-Standards kreieren, wodurch ich dieses Kriterium auch schon erfüllen konnte.</w:t>
       </w:r>
     </w:p>
     <w:p>
@@ -4175,7 +4578,33 @@
         <w:rPr>
           <w:lang w:eastAsia="de-CH"/>
         </w:rPr>
-        <w:t>…</w:t>
+        <w:t xml:space="preserve">Wegen dem Fehler </w:t>
+      </w:r>
+      <w:r>
+        <w:rPr>
+          <w:lang w:eastAsia="de-CH"/>
+        </w:rPr>
+        <w:t>habe ich im Internet länger nach einer Lösung gesucht aber keine gefunden. Ich habe die Abhängigkeit entfernt und neu installiert, was</w:t>
+      </w:r>
+      <w:bookmarkStart w:id="8" w:name="_GoBack"/>
+      <w:bookmarkEnd w:id="8"/>
+      <w:r>
+        <w:rPr>
+          <w:lang w:eastAsia="de-CH"/>
+        </w:rPr>
+        <w:t xml:space="preserve"> auch nicht erfolgreich war. Deshalb habe ich selbst über die Ursache nachgedacht und entdeckt, dass das Problem an der Verteilung der Übersetzungen lag (die Sprache lässt sich nicht in einer Komponente ändern, welche Übersetzungen definiert). </w:t>
+      </w:r>
+      <w:r>
+        <w:rPr>
+          <w:lang w:eastAsia="de-CH"/>
+        </w:rPr>
+        <w:t xml:space="preserve">Davon steht aber absolut nichts </w:t>
+      </w:r>
+      <w:r>
+        <w:rPr>
+          <w:lang w:eastAsia="de-CH"/>
+        </w:rPr>
+        <w:t>in der Doku des Plugins, was ich sehr schlecht finde.</w:t>
       </w:r>
     </w:p>
     <w:p>
@@ -4202,71 +4631,32 @@
         <w:rPr>
           <w:lang w:eastAsia="de-CH"/>
         </w:rPr>
-        <w:t>…</w:t>
-      </w:r>
-    </w:p>
-    <w:p>
-      <w:pPr>
-        <w:rPr>
-          <w:lang w:eastAsia="de-CH"/>
-        </w:rPr>
-      </w:pPr>
-    </w:p>
-    <w:p>
-      <w:pPr>
-        <w:rPr>
-          <w:lang w:eastAsia="de-CH"/>
-        </w:rPr>
-      </w:pPr>
-    </w:p>
-    <w:p>
-      <w:pPr>
-        <w:rPr>
-          <w:lang w:eastAsia="de-CH"/>
-        </w:rPr>
-      </w:pPr>
-    </w:p>
-    <w:p>
-      <w:pPr>
-        <w:rPr>
-          <w:lang w:eastAsia="de-CH"/>
-        </w:rPr>
-      </w:pPr>
-    </w:p>
-    <w:p>
-      <w:pPr>
-        <w:rPr>
-          <w:lang w:eastAsia="de-CH"/>
-        </w:rPr>
-      </w:pPr>
-    </w:p>
-    <w:p>
-      <w:pPr>
-        <w:rPr>
-          <w:lang w:eastAsia="de-CH"/>
-        </w:rPr>
-      </w:pPr>
-    </w:p>
-    <w:p>
-      <w:pPr>
-        <w:rPr>
-          <w:lang w:eastAsia="de-CH"/>
-        </w:rPr>
-      </w:pPr>
-    </w:p>
-    <w:p>
-      <w:pPr>
-        <w:rPr>
-          <w:lang w:eastAsia="de-CH"/>
-        </w:rPr>
-      </w:pPr>
-    </w:p>
-    <w:p>
-      <w:pPr>
-        <w:rPr>
-          <w:lang w:eastAsia="de-CH"/>
-        </w:rPr>
-      </w:pPr>
+        <w:t xml:space="preserve">Obwohl ich das Problem </w:t>
+      </w:r>
+      <w:r>
+        <w:rPr>
+          <w:lang w:eastAsia="de-CH"/>
+        </w:rPr>
+        <w:t xml:space="preserve">mit der Anpassung der Sprache so </w:t>
+      </w:r>
+      <w:r>
+        <w:rPr>
+          <w:lang w:eastAsia="de-CH"/>
+        </w:rPr>
+        <w:t xml:space="preserve">noch nie hatte, werde ich es in zukünftigen Projekten direkt berücksichtigen können und </w:t>
+      </w:r>
+      <w:r>
+        <w:rPr>
+          <w:lang w:eastAsia="de-CH"/>
+        </w:rPr>
+        <w:t>damit</w:t>
+      </w:r>
+      <w:r>
+        <w:rPr>
+          <w:lang w:eastAsia="de-CH"/>
+        </w:rPr>
+        <w:t xml:space="preserve"> einiges an Zeit sparen.</w:t>
+      </w:r>
     </w:p>
     <w:tbl>
       <w:tblPr>
@@ -4299,7 +4689,19 @@
               <w:rPr>
                 <w:lang w:eastAsia="de-CH"/>
               </w:rPr>
-              <w:t xml:space="preserve"> Ort, Datum</w:t>
+              <w:t xml:space="preserve"> </w:t>
+            </w:r>
+            <w:r>
+              <w:rPr>
+                <w:lang w:eastAsia="de-CH"/>
+              </w:rPr>
+              <w:t>Datum</w:t>
+            </w:r>
+            <w:r>
+              <w:rPr>
+                <w:lang w:eastAsia="de-CH"/>
+              </w:rPr>
+              <w:tab/>
             </w:r>
             <w:r>
               <w:rPr>
@@ -4394,19 +4796,6 @@
         </w:tc>
       </w:tr>
     </w:tbl>
-    <w:p>
-      <w:pPr>
-        <w:rPr>
-          <w:lang w:eastAsia="de-CH"/>
-        </w:rPr>
-      </w:pPr>
-      <w:r>
-        <w:rPr>
-          <w:lang w:eastAsia="de-CH"/>
-        </w:rPr>
-        <w:br w:type="page"/>
-      </w:r>
-    </w:p>
     <w:p>
       <w:pPr>
         <w:pStyle w:val="berschrift2"/>
@@ -5077,7 +5466,19 @@
               <w:rPr>
                 <w:lang w:eastAsia="de-CH"/>
               </w:rPr>
-              <w:t xml:space="preserve"> Ort, Datum</w:t>
+              <w:t xml:space="preserve"> </w:t>
+            </w:r>
+            <w:r>
+              <w:rPr>
+                <w:lang w:eastAsia="de-CH"/>
+              </w:rPr>
+              <w:t>Datum</w:t>
+            </w:r>
+            <w:r>
+              <w:rPr>
+                <w:lang w:eastAsia="de-CH"/>
+              </w:rPr>
+              <w:tab/>
             </w:r>
             <w:r>
               <w:rPr>
@@ -5867,7 +6268,19 @@
               <w:rPr>
                 <w:lang w:eastAsia="de-CH"/>
               </w:rPr>
-              <w:t xml:space="preserve"> Ort, Datum</w:t>
+              <w:t xml:space="preserve"> </w:t>
+            </w:r>
+            <w:r>
+              <w:rPr>
+                <w:lang w:eastAsia="de-CH"/>
+              </w:rPr>
+              <w:t>Datum</w:t>
+            </w:r>
+            <w:r>
+              <w:rPr>
+                <w:lang w:eastAsia="de-CH"/>
+              </w:rPr>
+              <w:tab/>
             </w:r>
             <w:r>
               <w:rPr>
@@ -6681,7 +7094,19 @@
               <w:rPr>
                 <w:lang w:eastAsia="de-CH"/>
               </w:rPr>
-              <w:t xml:space="preserve"> Ort, Datum</w:t>
+              <w:t xml:space="preserve"> </w:t>
+            </w:r>
+            <w:r>
+              <w:rPr>
+                <w:lang w:eastAsia="de-CH"/>
+              </w:rPr>
+              <w:t>Datum</w:t>
+            </w:r>
+            <w:r>
+              <w:rPr>
+                <w:lang w:eastAsia="de-CH"/>
+              </w:rPr>
+              <w:tab/>
             </w:r>
             <w:r>
               <w:rPr>
@@ -7507,7 +7932,19 @@
               <w:rPr>
                 <w:lang w:eastAsia="de-CH"/>
               </w:rPr>
-              <w:t xml:space="preserve"> Ort, Datum</w:t>
+              <w:t xml:space="preserve"> </w:t>
+            </w:r>
+            <w:r>
+              <w:rPr>
+                <w:lang w:eastAsia="de-CH"/>
+              </w:rPr>
+              <w:t>Datum</w:t>
+            </w:r>
+            <w:r>
+              <w:rPr>
+                <w:lang w:eastAsia="de-CH"/>
+              </w:rPr>
+              <w:tab/>
             </w:r>
             <w:r>
               <w:rPr>
@@ -8333,7 +8770,19 @@
               <w:rPr>
                 <w:lang w:eastAsia="de-CH"/>
               </w:rPr>
-              <w:t xml:space="preserve"> Ort, Datum</w:t>
+              <w:t xml:space="preserve"> </w:t>
+            </w:r>
+            <w:r>
+              <w:rPr>
+                <w:lang w:eastAsia="de-CH"/>
+              </w:rPr>
+              <w:t>Datum</w:t>
+            </w:r>
+            <w:r>
+              <w:rPr>
+                <w:lang w:eastAsia="de-CH"/>
+              </w:rPr>
+              <w:tab/>
             </w:r>
             <w:r>
               <w:rPr>
@@ -9159,7 +9608,19 @@
               <w:rPr>
                 <w:lang w:eastAsia="de-CH"/>
               </w:rPr>
-              <w:t xml:space="preserve"> Ort, Datum</w:t>
+              <w:t xml:space="preserve"> </w:t>
+            </w:r>
+            <w:r>
+              <w:rPr>
+                <w:lang w:eastAsia="de-CH"/>
+              </w:rPr>
+              <w:t>Datum</w:t>
+            </w:r>
+            <w:r>
+              <w:rPr>
+                <w:lang w:eastAsia="de-CH"/>
+              </w:rPr>
+              <w:tab/>
             </w:r>
             <w:r>
               <w:rPr>
@@ -9985,7 +10446,19 @@
               <w:rPr>
                 <w:lang w:eastAsia="de-CH"/>
               </w:rPr>
-              <w:t xml:space="preserve"> Ort, Datum</w:t>
+              <w:t xml:space="preserve"> </w:t>
+            </w:r>
+            <w:r>
+              <w:rPr>
+                <w:lang w:eastAsia="de-CH"/>
+              </w:rPr>
+              <w:t>Datum</w:t>
+            </w:r>
+            <w:r>
+              <w:rPr>
+                <w:lang w:eastAsia="de-CH"/>
+              </w:rPr>
+              <w:tab/>
             </w:r>
             <w:r>
               <w:rPr>
@@ -10811,7 +11284,19 @@
               <w:rPr>
                 <w:lang w:eastAsia="de-CH"/>
               </w:rPr>
-              <w:t xml:space="preserve"> Ort, Datum</w:t>
+              <w:t xml:space="preserve"> </w:t>
+            </w:r>
+            <w:r>
+              <w:rPr>
+                <w:lang w:eastAsia="de-CH"/>
+              </w:rPr>
+              <w:t>Datum</w:t>
+            </w:r>
+            <w:r>
+              <w:rPr>
+                <w:lang w:eastAsia="de-CH"/>
+              </w:rPr>
+              <w:tab/>
             </w:r>
             <w:r>
               <w:rPr>
@@ -11034,8 +11519,8 @@
       <w:bookmarkEnd w:id="13"/>
     </w:p>
     <w:sectPr>
-      <w:headerReference w:type="default" r:id="rId8"/>
-      <w:footerReference w:type="default" r:id="rId9"/>
+      <w:headerReference w:type="default" r:id="rId9"/>
+      <w:footerReference w:type="default" r:id="rId10"/>
       <w:pgSz w:w="11906" w:h="16838"/>
       <w:pgMar w:top="1417" w:right="1417" w:bottom="1134" w:left="1417" w:header="708" w:footer="708" w:gutter="0"/>
       <w:cols w:space="708"/>
@@ -11198,11 +11683,24 @@
     <w:r>
       <w:t xml:space="preserve"> von </w:t>
     </w:r>
-    <w:fldSimple w:instr=" NUMPAGES  \* Arabic  \* MERGEFORMAT ">
-      <w:r>
-        <w:t>2</w:t>
-      </w:r>
-    </w:fldSimple>
+    <w:r>
+      <w:fldChar w:fldCharType="begin"/>
+    </w:r>
+    <w:r>
+      <w:instrText xml:space="preserve"> </w:instrText>
+    </w:r>
+    <w:r>
+      <w:instrText xml:space="preserve">NUMPAGES  \* Arabic  \* MERGEFORMAT </w:instrText>
+    </w:r>
+    <w:r>
+      <w:fldChar w:fldCharType="separate"/>
+    </w:r>
+    <w:r>
+      <w:t>2</w:t>
+    </w:r>
+    <w:r>
+      <w:fldChar w:fldCharType="end"/>
+    </w:r>
   </w:p>
 </w:ftr>
 </file>
@@ -17107,7 +17605,7 @@
 </file>
 
 <file path=customXml/itemProps1.xml><?xml version="1.0" encoding="utf-8"?>
-<ds:datastoreItem xmlns:ds="http://schemas.openxmlformats.org/officeDocument/2006/customXml" ds:itemID="{19645CFB-5EDD-46C6-ABBB-832D0B13CDF5}">
+<ds:datastoreItem xmlns:ds="http://schemas.openxmlformats.org/officeDocument/2006/customXml" ds:itemID="{EF827F05-DE06-468D-8990-C66C5D42D443}">
   <ds:schemaRefs>
     <ds:schemaRef ds:uri="http://schemas.openxmlformats.org/officeDocument/2006/bibliography"/>
   </ds:schemaRefs>

</xml_diff>

<commit_message>
Started #14 & #10
Mit Plan-Ansicht begonnen
</commit_message>
<xml_diff>
--- a/docs/Dokumentation.docx
+++ b/docs/Dokumentation.docx
@@ -8684,8 +8684,6 @@
               </w:rPr>
               <w:t>Grundlegende Kapitel erweitert.</w:t>
             </w:r>
-            <w:bookmarkStart w:id="1" w:name="_GoBack"/>
-            <w:bookmarkEnd w:id="1"/>
           </w:p>
         </w:tc>
       </w:tr>
@@ -8778,7 +8776,7 @@
           <w:lang w:eastAsia="de-CH"/>
         </w:rPr>
       </w:pPr>
-      <w:bookmarkStart w:id="2" w:name="_Toc7109442"/>
+      <w:bookmarkStart w:id="1" w:name="_Toc7109442"/>
       <w:r>
         <w:rPr>
           <w:lang w:eastAsia="de-CH"/>
@@ -8786,21 +8784,44 @@
         <w:lastRenderedPageBreak/>
         <w:t>Kurzfassung</w:t>
       </w:r>
+      <w:bookmarkEnd w:id="1"/>
+    </w:p>
+    <w:p>
+      <w:pPr>
+        <w:pStyle w:val="berschrift2"/>
+        <w:rPr>
+          <w:lang w:eastAsia="de-CH"/>
+        </w:rPr>
+      </w:pPr>
+      <w:bookmarkStart w:id="2" w:name="_Toc7109443"/>
+      <w:r>
+        <w:rPr>
+          <w:lang w:eastAsia="de-CH"/>
+        </w:rPr>
+        <w:t>Ausgangssituation</w:t>
+      </w:r>
       <w:bookmarkEnd w:id="2"/>
     </w:p>
     <w:p>
       <w:pPr>
+        <w:rPr>
+          <w:lang w:eastAsia="de-CH"/>
+        </w:rPr>
+      </w:pPr>
+    </w:p>
+    <w:p>
+      <w:pPr>
         <w:pStyle w:val="berschrift2"/>
         <w:rPr>
           <w:lang w:eastAsia="de-CH"/>
         </w:rPr>
       </w:pPr>
-      <w:bookmarkStart w:id="3" w:name="_Toc7109443"/>
-      <w:r>
-        <w:rPr>
-          <w:lang w:eastAsia="de-CH"/>
-        </w:rPr>
-        <w:t>Ausgangssituation</w:t>
+      <w:bookmarkStart w:id="3" w:name="_Toc7109444"/>
+      <w:r>
+        <w:rPr>
+          <w:lang w:eastAsia="de-CH"/>
+        </w:rPr>
+        <w:t>Ziel</w:t>
       </w:r>
       <w:bookmarkEnd w:id="3"/>
     </w:p>
@@ -8818,12 +8839,12 @@
           <w:lang w:eastAsia="de-CH"/>
         </w:rPr>
       </w:pPr>
-      <w:bookmarkStart w:id="4" w:name="_Toc7109444"/>
-      <w:r>
-        <w:rPr>
-          <w:lang w:eastAsia="de-CH"/>
-        </w:rPr>
-        <w:t>Ziel</w:t>
+      <w:bookmarkStart w:id="4" w:name="_Toc7109445"/>
+      <w:r>
+        <w:rPr>
+          <w:lang w:eastAsia="de-CH"/>
+        </w:rPr>
+        <w:t>Umsetzung</w:t>
       </w:r>
       <w:bookmarkEnd w:id="4"/>
     </w:p>
@@ -8841,12 +8862,12 @@
           <w:lang w:eastAsia="de-CH"/>
         </w:rPr>
       </w:pPr>
-      <w:bookmarkStart w:id="5" w:name="_Toc7109445"/>
-      <w:r>
-        <w:rPr>
-          <w:lang w:eastAsia="de-CH"/>
-        </w:rPr>
-        <w:t>Umsetzung</w:t>
+      <w:bookmarkStart w:id="5" w:name="_Toc7109446"/>
+      <w:r>
+        <w:rPr>
+          <w:lang w:eastAsia="de-CH"/>
+        </w:rPr>
+        <w:t>Ergebnis</w:t>
       </w:r>
       <w:bookmarkEnd w:id="5"/>
     </w:p>
@@ -8856,29 +8877,6 @@
           <w:lang w:eastAsia="de-CH"/>
         </w:rPr>
       </w:pPr>
-    </w:p>
-    <w:p>
-      <w:pPr>
-        <w:pStyle w:val="berschrift2"/>
-        <w:rPr>
-          <w:lang w:eastAsia="de-CH"/>
-        </w:rPr>
-      </w:pPr>
-      <w:bookmarkStart w:id="6" w:name="_Toc7109446"/>
-      <w:r>
-        <w:rPr>
-          <w:lang w:eastAsia="de-CH"/>
-        </w:rPr>
-        <w:t>Ergebnis</w:t>
-      </w:r>
-      <w:bookmarkEnd w:id="6"/>
-    </w:p>
-    <w:p>
-      <w:pPr>
-        <w:rPr>
-          <w:lang w:eastAsia="de-CH"/>
-        </w:rPr>
-      </w:pPr>
       <w:r>
         <w:rPr>
           <w:lang w:eastAsia="de-CH"/>
@@ -8893,7 +8891,7 @@
           <w:lang w:eastAsia="de-CH"/>
         </w:rPr>
       </w:pPr>
-      <w:bookmarkStart w:id="7" w:name="_Toc7109447"/>
+      <w:bookmarkStart w:id="6" w:name="_Toc7109447"/>
       <w:r>
         <w:rPr>
           <w:lang w:eastAsia="de-CH"/>
@@ -8901,50 +8899,96 @@
         <w:lastRenderedPageBreak/>
         <w:t>Teil 1: Ablauf und Umfeld</w:t>
       </w:r>
+      <w:bookmarkEnd w:id="6"/>
+    </w:p>
+    <w:p>
+      <w:pPr>
+        <w:pStyle w:val="berschrift1"/>
+        <w:rPr>
+          <w:lang w:eastAsia="de-CH"/>
+        </w:rPr>
+      </w:pPr>
+      <w:bookmarkStart w:id="7" w:name="_Toc7109448"/>
+      <w:r>
+        <w:rPr>
+          <w:lang w:eastAsia="de-CH"/>
+        </w:rPr>
+        <w:t>Detaillierte Aufgabenstellung</w:t>
+      </w:r>
       <w:bookmarkEnd w:id="7"/>
     </w:p>
     <w:p>
       <w:pPr>
-        <w:pStyle w:val="berschrift1"/>
-        <w:rPr>
-          <w:lang w:eastAsia="de-CH"/>
-        </w:rPr>
-      </w:pPr>
-      <w:bookmarkStart w:id="8" w:name="_Toc7109448"/>
+        <w:pStyle w:val="Untertitel"/>
+        <w:rPr>
+          <w:lang w:eastAsia="de-CH"/>
+        </w:rPr>
+      </w:pPr>
+      <w:r>
+        <w:rPr>
+          <w:lang w:eastAsia="de-CH"/>
+        </w:rPr>
+        <w:t>Titel der Arbeit</w:t>
+      </w:r>
+    </w:p>
+    <w:p>
+      <w:pPr>
+        <w:rPr>
+          <w:lang w:eastAsia="de-CH"/>
+        </w:rPr>
+      </w:pPr>
+      <w:r>
+        <w:rPr>
+          <w:lang w:eastAsia="de-CH"/>
+        </w:rPr>
+        <w:t>Webanwendung zur Einsatzplanung am Helpdesk «Pelan»</w:t>
+      </w:r>
+    </w:p>
+    <w:p>
+      <w:pPr>
+        <w:pStyle w:val="berschrift2"/>
+        <w:rPr>
+          <w:lang w:eastAsia="de-CH"/>
+        </w:rPr>
+      </w:pPr>
+      <w:bookmarkStart w:id="8" w:name="_Toc7109449"/>
+      <w:r>
+        <w:rPr>
+          <w:lang w:eastAsia="de-CH"/>
+        </w:rPr>
+        <w:t>Ausgangslage</w:t>
+      </w:r>
+      <w:bookmarkEnd w:id="8"/>
+    </w:p>
+    <w:p>
+      <w:pPr>
+        <w:rPr>
+          <w:lang w:eastAsia="de-CH"/>
+        </w:rPr>
+      </w:pPr>
+    </w:p>
+    <w:p>
+      <w:pPr>
+        <w:pStyle w:val="berschrift2"/>
+        <w:rPr>
+          <w:lang w:eastAsia="de-CH"/>
+        </w:rPr>
+      </w:pPr>
+      <w:bookmarkStart w:id="9" w:name="_Toc7109450"/>
       <w:r>
         <w:rPr>
           <w:lang w:eastAsia="de-CH"/>
         </w:rPr>
         <w:t>Detaillierte Aufgabenstellung</w:t>
       </w:r>
-      <w:bookmarkEnd w:id="8"/>
-    </w:p>
-    <w:p>
-      <w:pPr>
-        <w:pStyle w:val="Untertitel"/>
-        <w:rPr>
-          <w:lang w:eastAsia="de-CH"/>
-        </w:rPr>
-      </w:pPr>
-      <w:r>
-        <w:rPr>
-          <w:lang w:eastAsia="de-CH"/>
-        </w:rPr>
-        <w:t>Titel der Arbeit</w:t>
-      </w:r>
-    </w:p>
-    <w:p>
-      <w:pPr>
-        <w:rPr>
-          <w:lang w:eastAsia="de-CH"/>
-        </w:rPr>
-      </w:pPr>
-      <w:r>
-        <w:rPr>
-          <w:lang w:eastAsia="de-CH"/>
-        </w:rPr>
-        <w:t>Webanwendung zur Einsatzplanung am Helpdesk «Pelan»</w:t>
-      </w:r>
+      <w:bookmarkEnd w:id="9"/>
+    </w:p>
+    <w:p>
+      <w:pPr>
+        <w:rPr>
+          <w:lang w:eastAsia="de-CH"/>
+        </w:rPr>
+      </w:pPr>
     </w:p>
     <w:p>
       <w:pPr>
@@ -8953,14 +8997,14 @@
           <w:lang w:eastAsia="de-CH"/>
         </w:rPr>
       </w:pPr>
-      <w:bookmarkStart w:id="9" w:name="_Toc7109449"/>
-      <w:r>
-        <w:rPr>
-          <w:lang w:eastAsia="de-CH"/>
-        </w:rPr>
-        <w:t>Ausgangslage</w:t>
-      </w:r>
-      <w:bookmarkEnd w:id="9"/>
+      <w:bookmarkStart w:id="10" w:name="_Toc7109451"/>
+      <w:r>
+        <w:rPr>
+          <w:lang w:eastAsia="de-CH"/>
+        </w:rPr>
+        <w:t>Tests</w:t>
+      </w:r>
+      <w:bookmarkEnd w:id="10"/>
     </w:p>
     <w:p>
       <w:pPr>
@@ -8976,14 +9020,14 @@
           <w:lang w:eastAsia="de-CH"/>
         </w:rPr>
       </w:pPr>
-      <w:bookmarkStart w:id="10" w:name="_Toc7109450"/>
-      <w:r>
-        <w:rPr>
-          <w:lang w:eastAsia="de-CH"/>
-        </w:rPr>
-        <w:t>Detaillierte Aufgabenstellung</w:t>
-      </w:r>
-      <w:bookmarkEnd w:id="10"/>
+      <w:bookmarkStart w:id="11" w:name="_Toc7109452"/>
+      <w:r>
+        <w:rPr>
+          <w:lang w:eastAsia="de-CH"/>
+        </w:rPr>
+        <w:t>Mittel und Methoden</w:t>
+      </w:r>
+      <w:bookmarkEnd w:id="11"/>
     </w:p>
     <w:p>
       <w:pPr>
@@ -8999,14 +9043,14 @@
           <w:lang w:eastAsia="de-CH"/>
         </w:rPr>
       </w:pPr>
-      <w:bookmarkStart w:id="11" w:name="_Toc7109451"/>
-      <w:r>
-        <w:rPr>
-          <w:lang w:eastAsia="de-CH"/>
-        </w:rPr>
-        <w:t>Tests</w:t>
-      </w:r>
-      <w:bookmarkEnd w:id="11"/>
+      <w:bookmarkStart w:id="12" w:name="_Toc7109453"/>
+      <w:r>
+        <w:rPr>
+          <w:lang w:eastAsia="de-CH"/>
+        </w:rPr>
+        <w:t>Vorkenntnisse</w:t>
+      </w:r>
+      <w:bookmarkEnd w:id="12"/>
     </w:p>
     <w:p>
       <w:pPr>
@@ -9022,14 +9066,14 @@
           <w:lang w:eastAsia="de-CH"/>
         </w:rPr>
       </w:pPr>
-      <w:bookmarkStart w:id="12" w:name="_Toc7109452"/>
-      <w:r>
-        <w:rPr>
-          <w:lang w:eastAsia="de-CH"/>
-        </w:rPr>
-        <w:t>Mittel und Methoden</w:t>
-      </w:r>
-      <w:bookmarkEnd w:id="12"/>
+      <w:bookmarkStart w:id="13" w:name="_Toc7109454"/>
+      <w:r>
+        <w:rPr>
+          <w:lang w:eastAsia="de-CH"/>
+        </w:rPr>
+        <w:t>Vorarbeiten</w:t>
+      </w:r>
+      <w:bookmarkEnd w:id="13"/>
     </w:p>
     <w:p>
       <w:pPr>
@@ -9045,14 +9089,14 @@
           <w:lang w:eastAsia="de-CH"/>
         </w:rPr>
       </w:pPr>
-      <w:bookmarkStart w:id="13" w:name="_Toc7109453"/>
-      <w:r>
-        <w:rPr>
-          <w:lang w:eastAsia="de-CH"/>
-        </w:rPr>
-        <w:t>Vorkenntnisse</w:t>
-      </w:r>
-      <w:bookmarkEnd w:id="13"/>
+      <w:bookmarkStart w:id="14" w:name="_Toc7109455"/>
+      <w:r>
+        <w:rPr>
+          <w:lang w:eastAsia="de-CH"/>
+        </w:rPr>
+        <w:t>Neue Lerninhalte</w:t>
+      </w:r>
+      <w:bookmarkEnd w:id="14"/>
     </w:p>
     <w:p>
       <w:pPr>
@@ -9068,60 +9112,14 @@
           <w:lang w:eastAsia="de-CH"/>
         </w:rPr>
       </w:pPr>
-      <w:bookmarkStart w:id="14" w:name="_Toc7109454"/>
-      <w:r>
-        <w:rPr>
-          <w:lang w:eastAsia="de-CH"/>
-        </w:rPr>
-        <w:t>Vorarbeiten</w:t>
-      </w:r>
-      <w:bookmarkEnd w:id="14"/>
-    </w:p>
-    <w:p>
-      <w:pPr>
-        <w:rPr>
-          <w:lang w:eastAsia="de-CH"/>
-        </w:rPr>
-      </w:pPr>
-    </w:p>
-    <w:p>
-      <w:pPr>
-        <w:pStyle w:val="berschrift2"/>
-        <w:rPr>
-          <w:lang w:eastAsia="de-CH"/>
-        </w:rPr>
-      </w:pPr>
-      <w:bookmarkStart w:id="15" w:name="_Toc7109455"/>
-      <w:r>
-        <w:rPr>
-          <w:lang w:eastAsia="de-CH"/>
-        </w:rPr>
-        <w:t>Neue Lerninhalte</w:t>
+      <w:bookmarkStart w:id="15" w:name="_Toc7109456"/>
+      <w:r>
+        <w:rPr>
+          <w:lang w:eastAsia="de-CH"/>
+        </w:rPr>
+        <w:t>Arbeiten in den letzten 6 Monaten</w:t>
       </w:r>
       <w:bookmarkEnd w:id="15"/>
-    </w:p>
-    <w:p>
-      <w:pPr>
-        <w:rPr>
-          <w:lang w:eastAsia="de-CH"/>
-        </w:rPr>
-      </w:pPr>
-    </w:p>
-    <w:p>
-      <w:pPr>
-        <w:pStyle w:val="berschrift2"/>
-        <w:rPr>
-          <w:lang w:eastAsia="de-CH"/>
-        </w:rPr>
-      </w:pPr>
-      <w:bookmarkStart w:id="16" w:name="_Toc7109456"/>
-      <w:r>
-        <w:rPr>
-          <w:lang w:eastAsia="de-CH"/>
-        </w:rPr>
-        <w:t>Arbeiten in den letzten 6 Monaten</w:t>
-      </w:r>
-      <w:bookmarkEnd w:id="16"/>
     </w:p>
     <w:p>
       <w:pPr>
@@ -9154,7 +9152,7 @@
           <w:lang w:eastAsia="de-CH"/>
         </w:rPr>
       </w:pPr>
-      <w:bookmarkStart w:id="17" w:name="_Toc7109457"/>
+      <w:bookmarkStart w:id="16" w:name="_Toc7109457"/>
       <w:r>
         <w:rPr>
           <w:lang w:eastAsia="de-CH"/>
@@ -9162,21 +9160,44 @@
         <w:lastRenderedPageBreak/>
         <w:t>Analyse Aufgabenstellung</w:t>
       </w:r>
+      <w:bookmarkEnd w:id="16"/>
+    </w:p>
+    <w:p>
+      <w:pPr>
+        <w:pStyle w:val="berschrift2"/>
+        <w:rPr>
+          <w:lang w:eastAsia="de-CH"/>
+        </w:rPr>
+      </w:pPr>
+      <w:bookmarkStart w:id="17" w:name="_Toc7109458"/>
+      <w:r>
+        <w:rPr>
+          <w:lang w:eastAsia="de-CH"/>
+        </w:rPr>
+        <w:t>Ist-Zustand</w:t>
+      </w:r>
       <w:bookmarkEnd w:id="17"/>
     </w:p>
     <w:p>
       <w:pPr>
+        <w:rPr>
+          <w:lang w:eastAsia="de-CH"/>
+        </w:rPr>
+      </w:pPr>
+    </w:p>
+    <w:p>
+      <w:pPr>
         <w:pStyle w:val="berschrift2"/>
         <w:rPr>
           <w:lang w:eastAsia="de-CH"/>
         </w:rPr>
       </w:pPr>
-      <w:bookmarkStart w:id="18" w:name="_Toc7109458"/>
-      <w:r>
-        <w:rPr>
-          <w:lang w:eastAsia="de-CH"/>
-        </w:rPr>
-        <w:t>Ist-Zustand</w:t>
+      <w:bookmarkStart w:id="18" w:name="_Toc7109459"/>
+      <w:r>
+        <w:rPr>
+          <w:lang w:eastAsia="de-CH"/>
+        </w:rPr>
+        <w:t>Soll-Zustand</w:t>
       </w:r>
       <w:bookmarkEnd w:id="18"/>
     </w:p>
@@ -9194,12 +9215,12 @@
           <w:lang w:eastAsia="de-CH"/>
         </w:rPr>
       </w:pPr>
-      <w:bookmarkStart w:id="19" w:name="_Toc7109459"/>
-      <w:r>
-        <w:rPr>
-          <w:lang w:eastAsia="de-CH"/>
-        </w:rPr>
-        <w:t>Soll-Zustand</w:t>
+      <w:bookmarkStart w:id="19" w:name="_Toc7109460"/>
+      <w:r>
+        <w:rPr>
+          <w:lang w:eastAsia="de-CH"/>
+        </w:rPr>
+        <w:t>Messbare Ziele</w:t>
       </w:r>
       <w:bookmarkEnd w:id="19"/>
     </w:p>
@@ -9217,12 +9238,12 @@
           <w:lang w:eastAsia="de-CH"/>
         </w:rPr>
       </w:pPr>
-      <w:bookmarkStart w:id="20" w:name="_Toc7109460"/>
-      <w:r>
-        <w:rPr>
-          <w:lang w:eastAsia="de-CH"/>
-        </w:rPr>
-        <w:t>Messbare Ziele</w:t>
+      <w:bookmarkStart w:id="20" w:name="_Toc7109461"/>
+      <w:r>
+        <w:rPr>
+          <w:lang w:eastAsia="de-CH"/>
+        </w:rPr>
+        <w:t>Dokumentation</w:t>
       </w:r>
       <w:bookmarkEnd w:id="20"/>
     </w:p>
@@ -9235,19 +9256,226 @@
     </w:p>
     <w:p>
       <w:pPr>
+        <w:pStyle w:val="berschrift1"/>
+        <w:rPr>
+          <w:lang w:eastAsia="de-CH"/>
+        </w:rPr>
+      </w:pPr>
+      <w:bookmarkStart w:id="21" w:name="_Toc7109462"/>
+      <w:r>
+        <w:rPr>
+          <w:lang w:eastAsia="de-CH"/>
+        </w:rPr>
+        <w:t>Projektmanagement und Planung</w:t>
+      </w:r>
+      <w:bookmarkEnd w:id="21"/>
+    </w:p>
+    <w:p>
+      <w:pPr>
+        <w:rPr>
+          <w:lang w:eastAsia="de-CH"/>
+        </w:rPr>
+      </w:pPr>
+    </w:p>
+    <w:p>
+      <w:pPr>
         <w:pStyle w:val="berschrift2"/>
         <w:rPr>
           <w:lang w:eastAsia="de-CH"/>
         </w:rPr>
       </w:pPr>
-      <w:bookmarkStart w:id="21" w:name="_Toc7109461"/>
-      <w:r>
-        <w:rPr>
-          <w:lang w:eastAsia="de-CH"/>
-        </w:rPr>
-        <w:t>Dokumentation</w:t>
-      </w:r>
-      <w:bookmarkEnd w:id="21"/>
+      <w:bookmarkStart w:id="22" w:name="_Toc7109463"/>
+      <w:r>
+        <w:rPr>
+          <w:lang w:eastAsia="de-CH"/>
+        </w:rPr>
+        <w:t>Organisation</w:t>
+      </w:r>
+      <w:bookmarkEnd w:id="22"/>
+    </w:p>
+    <w:p>
+      <w:pPr>
+        <w:rPr>
+          <w:lang w:eastAsia="de-CH"/>
+        </w:rPr>
+      </w:pPr>
+    </w:p>
+    <w:p>
+      <w:pPr>
+        <w:pStyle w:val="berschrift3"/>
+        <w:rPr>
+          <w:lang w:eastAsia="de-CH"/>
+        </w:rPr>
+      </w:pPr>
+      <w:bookmarkStart w:id="23" w:name="_Toc7109464"/>
+      <w:r>
+        <w:rPr>
+          <w:lang w:eastAsia="de-CH"/>
+        </w:rPr>
+        <w:t>Zeitplan &amp; Termine</w:t>
+      </w:r>
+      <w:bookmarkEnd w:id="23"/>
+    </w:p>
+    <w:p>
+      <w:pPr>
+        <w:rPr>
+          <w:lang w:eastAsia="de-CH"/>
+        </w:rPr>
+      </w:pPr>
+    </w:p>
+    <w:p>
+      <w:pPr>
+        <w:pStyle w:val="berschrift3"/>
+        <w:rPr>
+          <w:lang w:eastAsia="de-CH"/>
+        </w:rPr>
+      </w:pPr>
+      <w:bookmarkStart w:id="24" w:name="_Toc7109465"/>
+      <w:r>
+        <w:rPr>
+          <w:lang w:eastAsia="de-CH"/>
+        </w:rPr>
+        <w:t>Projektaufbauorganisation</w:t>
+      </w:r>
+      <w:bookmarkEnd w:id="24"/>
+    </w:p>
+    <w:p>
+      <w:pPr>
+        <w:rPr>
+          <w:lang w:eastAsia="de-CH"/>
+        </w:rPr>
+      </w:pPr>
+    </w:p>
+    <w:p>
+      <w:pPr>
+        <w:pStyle w:val="berschrift3"/>
+        <w:rPr>
+          <w:lang w:eastAsia="de-CH"/>
+        </w:rPr>
+      </w:pPr>
+      <w:bookmarkStart w:id="25" w:name="_Toc7109466"/>
+      <w:r>
+        <w:rPr>
+          <w:lang w:eastAsia="de-CH"/>
+        </w:rPr>
+        <w:t>Arbeitsplatz</w:t>
+      </w:r>
+      <w:bookmarkEnd w:id="25"/>
+    </w:p>
+    <w:p>
+      <w:pPr>
+        <w:rPr>
+          <w:lang w:eastAsia="de-CH"/>
+        </w:rPr>
+      </w:pPr>
+    </w:p>
+    <w:p>
+      <w:pPr>
+        <w:pStyle w:val="berschrift3"/>
+        <w:rPr>
+          <w:lang w:eastAsia="de-CH"/>
+        </w:rPr>
+      </w:pPr>
+      <w:bookmarkStart w:id="26" w:name="_Toc7109467"/>
+      <w:r>
+        <w:rPr>
+          <w:lang w:eastAsia="de-CH"/>
+        </w:rPr>
+        <w:t>Datensicherung &amp; Versionierung</w:t>
+      </w:r>
+      <w:bookmarkEnd w:id="26"/>
+    </w:p>
+    <w:p>
+      <w:pPr>
+        <w:rPr>
+          <w:lang w:eastAsia="de-CH"/>
+        </w:rPr>
+      </w:pPr>
+    </w:p>
+    <w:p>
+      <w:pPr>
+        <w:pStyle w:val="berschrift2"/>
+        <w:rPr>
+          <w:lang w:eastAsia="de-CH"/>
+        </w:rPr>
+      </w:pPr>
+      <w:bookmarkStart w:id="27" w:name="_Toc7109468"/>
+      <w:r>
+        <w:rPr>
+          <w:lang w:eastAsia="de-CH"/>
+        </w:rPr>
+        <w:t>Auswertung der Aufgabenstellung</w:t>
+      </w:r>
+      <w:bookmarkEnd w:id="27"/>
+    </w:p>
+    <w:p>
+      <w:pPr>
+        <w:rPr>
+          <w:lang w:eastAsia="de-CH"/>
+        </w:rPr>
+      </w:pPr>
+    </w:p>
+    <w:p>
+      <w:pPr>
+        <w:pStyle w:val="berschrift3"/>
+        <w:rPr>
+          <w:lang w:eastAsia="de-CH"/>
+        </w:rPr>
+      </w:pPr>
+      <w:bookmarkStart w:id="28" w:name="_Toc7109469"/>
+      <w:r>
+        <w:rPr>
+          <w:lang w:eastAsia="de-CH"/>
+        </w:rPr>
+        <w:t>Vordefinierte Tests</w:t>
+      </w:r>
+      <w:bookmarkEnd w:id="28"/>
+    </w:p>
+    <w:p>
+      <w:pPr>
+        <w:rPr>
+          <w:lang w:eastAsia="de-CH"/>
+        </w:rPr>
+      </w:pPr>
+    </w:p>
+    <w:p>
+      <w:pPr>
+        <w:pStyle w:val="berschrift3"/>
+        <w:rPr>
+          <w:lang w:eastAsia="de-CH"/>
+        </w:rPr>
+      </w:pPr>
+      <w:bookmarkStart w:id="29" w:name="_Toc7109470"/>
+      <w:r>
+        <w:rPr>
+          <w:lang w:eastAsia="de-CH"/>
+        </w:rPr>
+        <w:t>Mittel und Methoden</w:t>
+      </w:r>
+      <w:bookmarkEnd w:id="29"/>
+    </w:p>
+    <w:p>
+      <w:pPr>
+        <w:rPr>
+          <w:lang w:eastAsia="de-CH"/>
+        </w:rPr>
+      </w:pPr>
+    </w:p>
+    <w:p>
+      <w:pPr>
+        <w:pStyle w:val="berschrift3"/>
+        <w:rPr>
+          <w:lang w:eastAsia="de-CH"/>
+        </w:rPr>
+      </w:pPr>
+      <w:bookmarkStart w:id="30" w:name="_Toc7109471"/>
+      <w:r>
+        <w:rPr>
+          <w:lang w:eastAsia="de-CH"/>
+        </w:rPr>
+        <w:t>Abhängigkeiten von Vorarbeiten</w:t>
+      </w:r>
+      <w:bookmarkEnd w:id="30"/>
     </w:p>
     <w:p>
       <w:pPr>
@@ -9263,237 +9491,7 @@
           <w:lang w:eastAsia="de-CH"/>
         </w:rPr>
       </w:pPr>
-      <w:bookmarkStart w:id="22" w:name="_Toc7109462"/>
-      <w:r>
-        <w:rPr>
-          <w:lang w:eastAsia="de-CH"/>
-        </w:rPr>
-        <w:t>Projektmanagement und Planung</w:t>
-      </w:r>
-      <w:bookmarkEnd w:id="22"/>
-    </w:p>
-    <w:p>
-      <w:pPr>
-        <w:rPr>
-          <w:lang w:eastAsia="de-CH"/>
-        </w:rPr>
-      </w:pPr>
-    </w:p>
-    <w:p>
-      <w:pPr>
-        <w:pStyle w:val="berschrift2"/>
-        <w:rPr>
-          <w:lang w:eastAsia="de-CH"/>
-        </w:rPr>
-      </w:pPr>
-      <w:bookmarkStart w:id="23" w:name="_Toc7109463"/>
-      <w:r>
-        <w:rPr>
-          <w:lang w:eastAsia="de-CH"/>
-        </w:rPr>
-        <w:t>Organisation</w:t>
-      </w:r>
-      <w:bookmarkEnd w:id="23"/>
-    </w:p>
-    <w:p>
-      <w:pPr>
-        <w:rPr>
-          <w:lang w:eastAsia="de-CH"/>
-        </w:rPr>
-      </w:pPr>
-    </w:p>
-    <w:p>
-      <w:pPr>
-        <w:pStyle w:val="berschrift3"/>
-        <w:rPr>
-          <w:lang w:eastAsia="de-CH"/>
-        </w:rPr>
-      </w:pPr>
-      <w:bookmarkStart w:id="24" w:name="_Toc7109464"/>
-      <w:r>
-        <w:rPr>
-          <w:lang w:eastAsia="de-CH"/>
-        </w:rPr>
-        <w:t>Zeitplan &amp; Termine</w:t>
-      </w:r>
-      <w:bookmarkEnd w:id="24"/>
-    </w:p>
-    <w:p>
-      <w:pPr>
-        <w:rPr>
-          <w:lang w:eastAsia="de-CH"/>
-        </w:rPr>
-      </w:pPr>
-    </w:p>
-    <w:p>
-      <w:pPr>
-        <w:pStyle w:val="berschrift3"/>
-        <w:rPr>
-          <w:lang w:eastAsia="de-CH"/>
-        </w:rPr>
-      </w:pPr>
-      <w:bookmarkStart w:id="25" w:name="_Toc7109465"/>
-      <w:r>
-        <w:rPr>
-          <w:lang w:eastAsia="de-CH"/>
-        </w:rPr>
-        <w:t>Projektaufbauorganisation</w:t>
-      </w:r>
-      <w:bookmarkEnd w:id="25"/>
-    </w:p>
-    <w:p>
-      <w:pPr>
-        <w:rPr>
-          <w:lang w:eastAsia="de-CH"/>
-        </w:rPr>
-      </w:pPr>
-    </w:p>
-    <w:p>
-      <w:pPr>
-        <w:pStyle w:val="berschrift3"/>
-        <w:rPr>
-          <w:lang w:eastAsia="de-CH"/>
-        </w:rPr>
-      </w:pPr>
-      <w:bookmarkStart w:id="26" w:name="_Toc7109466"/>
-      <w:r>
-        <w:rPr>
-          <w:lang w:eastAsia="de-CH"/>
-        </w:rPr>
-        <w:t>Arbeitsplatz</w:t>
-      </w:r>
-      <w:bookmarkEnd w:id="26"/>
-    </w:p>
-    <w:p>
-      <w:pPr>
-        <w:rPr>
-          <w:lang w:eastAsia="de-CH"/>
-        </w:rPr>
-      </w:pPr>
-    </w:p>
-    <w:p>
-      <w:pPr>
-        <w:pStyle w:val="berschrift3"/>
-        <w:rPr>
-          <w:lang w:eastAsia="de-CH"/>
-        </w:rPr>
-      </w:pPr>
-      <w:bookmarkStart w:id="27" w:name="_Toc7109467"/>
-      <w:r>
-        <w:rPr>
-          <w:lang w:eastAsia="de-CH"/>
-        </w:rPr>
-        <w:t>Datensicherung &amp; Versionierung</w:t>
-      </w:r>
-      <w:bookmarkEnd w:id="27"/>
-    </w:p>
-    <w:p>
-      <w:pPr>
-        <w:rPr>
-          <w:lang w:eastAsia="de-CH"/>
-        </w:rPr>
-      </w:pPr>
-    </w:p>
-    <w:p>
-      <w:pPr>
-        <w:pStyle w:val="berschrift2"/>
-        <w:rPr>
-          <w:lang w:eastAsia="de-CH"/>
-        </w:rPr>
-      </w:pPr>
-      <w:bookmarkStart w:id="28" w:name="_Toc7109468"/>
-      <w:r>
-        <w:rPr>
-          <w:lang w:eastAsia="de-CH"/>
-        </w:rPr>
-        <w:t>Auswertung der Aufgabenstellung</w:t>
-      </w:r>
-      <w:bookmarkEnd w:id="28"/>
-    </w:p>
-    <w:p>
-      <w:pPr>
-        <w:rPr>
-          <w:lang w:eastAsia="de-CH"/>
-        </w:rPr>
-      </w:pPr>
-    </w:p>
-    <w:p>
-      <w:pPr>
-        <w:pStyle w:val="berschrift3"/>
-        <w:rPr>
-          <w:lang w:eastAsia="de-CH"/>
-        </w:rPr>
-      </w:pPr>
-      <w:bookmarkStart w:id="29" w:name="_Toc7109469"/>
-      <w:r>
-        <w:rPr>
-          <w:lang w:eastAsia="de-CH"/>
-        </w:rPr>
-        <w:t>Vordefinierte Tests</w:t>
-      </w:r>
-      <w:bookmarkEnd w:id="29"/>
-    </w:p>
-    <w:p>
-      <w:pPr>
-        <w:rPr>
-          <w:lang w:eastAsia="de-CH"/>
-        </w:rPr>
-      </w:pPr>
-    </w:p>
-    <w:p>
-      <w:pPr>
-        <w:pStyle w:val="berschrift3"/>
-        <w:rPr>
-          <w:lang w:eastAsia="de-CH"/>
-        </w:rPr>
-      </w:pPr>
-      <w:bookmarkStart w:id="30" w:name="_Toc7109470"/>
-      <w:r>
-        <w:rPr>
-          <w:lang w:eastAsia="de-CH"/>
-        </w:rPr>
-        <w:t>Mittel und Methoden</w:t>
-      </w:r>
-      <w:bookmarkEnd w:id="30"/>
-    </w:p>
-    <w:p>
-      <w:pPr>
-        <w:rPr>
-          <w:lang w:eastAsia="de-CH"/>
-        </w:rPr>
-      </w:pPr>
-    </w:p>
-    <w:p>
-      <w:pPr>
-        <w:pStyle w:val="berschrift3"/>
-        <w:rPr>
-          <w:lang w:eastAsia="de-CH"/>
-        </w:rPr>
-      </w:pPr>
-      <w:bookmarkStart w:id="31" w:name="_Toc7109471"/>
-      <w:r>
-        <w:rPr>
-          <w:lang w:eastAsia="de-CH"/>
-        </w:rPr>
-        <w:t>Abhängigkeiten von Vorarbeiten</w:t>
-      </w:r>
-      <w:bookmarkEnd w:id="31"/>
-    </w:p>
-    <w:p>
-      <w:pPr>
-        <w:rPr>
-          <w:lang w:eastAsia="de-CH"/>
-        </w:rPr>
-      </w:pPr>
-    </w:p>
-    <w:p>
-      <w:pPr>
-        <w:pStyle w:val="berschrift1"/>
-        <w:rPr>
-          <w:lang w:eastAsia="de-CH"/>
-        </w:rPr>
-      </w:pPr>
-      <w:bookmarkStart w:id="32" w:name="_Toc7109472"/>
+      <w:bookmarkStart w:id="31" w:name="_Toc7109472"/>
       <w:r>
         <w:rPr>
           <w:lang w:eastAsia="de-CH"/>
@@ -9501,21 +9499,44 @@
         <w:lastRenderedPageBreak/>
         <w:t>Firmenstandards</w:t>
       </w:r>
+      <w:bookmarkEnd w:id="31"/>
+    </w:p>
+    <w:p>
+      <w:pPr>
+        <w:pStyle w:val="berschrift2"/>
+        <w:rPr>
+          <w:lang w:eastAsia="de-CH"/>
+        </w:rPr>
+      </w:pPr>
+      <w:bookmarkStart w:id="32" w:name="_Toc7109473"/>
+      <w:r>
+        <w:rPr>
+          <w:lang w:eastAsia="de-CH"/>
+        </w:rPr>
+        <w:t>Schriftarten</w:t>
+      </w:r>
       <w:bookmarkEnd w:id="32"/>
     </w:p>
     <w:p>
       <w:pPr>
+        <w:rPr>
+          <w:lang w:eastAsia="de-CH"/>
+        </w:rPr>
+      </w:pPr>
+    </w:p>
+    <w:p>
+      <w:pPr>
         <w:pStyle w:val="berschrift2"/>
         <w:rPr>
           <w:lang w:eastAsia="de-CH"/>
         </w:rPr>
       </w:pPr>
-      <w:bookmarkStart w:id="33" w:name="_Toc7109473"/>
-      <w:r>
-        <w:rPr>
-          <w:lang w:eastAsia="de-CH"/>
-        </w:rPr>
-        <w:t>Schriftarten</w:t>
+      <w:bookmarkStart w:id="33" w:name="_Toc7109474"/>
+      <w:r>
+        <w:rPr>
+          <w:lang w:eastAsia="de-CH"/>
+        </w:rPr>
+        <w:t>Farben</w:t>
       </w:r>
       <w:bookmarkEnd w:id="33"/>
     </w:p>
@@ -9533,12 +9554,12 @@
           <w:lang w:eastAsia="de-CH"/>
         </w:rPr>
       </w:pPr>
-      <w:bookmarkStart w:id="34" w:name="_Toc7109474"/>
-      <w:r>
-        <w:rPr>
-          <w:lang w:eastAsia="de-CH"/>
-        </w:rPr>
-        <w:t>Farben</w:t>
+      <w:bookmarkStart w:id="34" w:name="_Toc7109475"/>
+      <w:r>
+        <w:rPr>
+          <w:lang w:eastAsia="de-CH"/>
+        </w:rPr>
+        <w:t>Logos</w:t>
       </w:r>
       <w:bookmarkEnd w:id="34"/>
     </w:p>
@@ -9556,37 +9577,14 @@
           <w:lang w:eastAsia="de-CH"/>
         </w:rPr>
       </w:pPr>
-      <w:bookmarkStart w:id="35" w:name="_Toc7109475"/>
-      <w:r>
-        <w:rPr>
-          <w:lang w:eastAsia="de-CH"/>
-        </w:rPr>
-        <w:t>Logos</w:t>
+      <w:bookmarkStart w:id="35" w:name="_Toc7109476"/>
+      <w:r>
+        <w:rPr>
+          <w:lang w:eastAsia="de-CH"/>
+        </w:rPr>
+        <w:t>Formularelemente</w:t>
       </w:r>
       <w:bookmarkEnd w:id="35"/>
-    </w:p>
-    <w:p>
-      <w:pPr>
-        <w:rPr>
-          <w:lang w:eastAsia="de-CH"/>
-        </w:rPr>
-      </w:pPr>
-    </w:p>
-    <w:p>
-      <w:pPr>
-        <w:pStyle w:val="berschrift2"/>
-        <w:rPr>
-          <w:lang w:eastAsia="de-CH"/>
-        </w:rPr>
-      </w:pPr>
-      <w:bookmarkStart w:id="36" w:name="_Toc7109476"/>
-      <w:r>
-        <w:rPr>
-          <w:lang w:eastAsia="de-CH"/>
-        </w:rPr>
-        <w:t>Formularelemente</w:t>
-      </w:r>
-      <w:bookmarkEnd w:id="36"/>
     </w:p>
     <w:p>
       <w:pPr>
@@ -9619,7 +9617,7 @@
           <w:lang w:eastAsia="de-CH"/>
         </w:rPr>
       </w:pPr>
-      <w:bookmarkStart w:id="37" w:name="_Toc7109477"/>
+      <w:bookmarkStart w:id="36" w:name="_Toc7109477"/>
       <w:r>
         <w:rPr>
           <w:lang w:eastAsia="de-CH"/>
@@ -9627,23 +9625,23 @@
         <w:lastRenderedPageBreak/>
         <w:t>Arbeitsjournal</w:t>
       </w:r>
+      <w:bookmarkEnd w:id="36"/>
+    </w:p>
+    <w:p>
+      <w:pPr>
+        <w:pStyle w:val="berschrift2"/>
+        <w:rPr>
+          <w:lang w:eastAsia="de-CH"/>
+        </w:rPr>
+      </w:pPr>
+      <w:bookmarkStart w:id="37" w:name="_Toc7109478"/>
+      <w:r>
+        <w:rPr>
+          <w:lang w:eastAsia="de-CH"/>
+        </w:rPr>
+        <w:t>Tag 1 – 24.04.2019</w:t>
+      </w:r>
       <w:bookmarkEnd w:id="37"/>
-    </w:p>
-    <w:p>
-      <w:pPr>
-        <w:pStyle w:val="berschrift2"/>
-        <w:rPr>
-          <w:lang w:eastAsia="de-CH"/>
-        </w:rPr>
-      </w:pPr>
-      <w:bookmarkStart w:id="38" w:name="_Toc7109478"/>
-      <w:r>
-        <w:rPr>
-          <w:lang w:eastAsia="de-CH"/>
-        </w:rPr>
-        <w:t>Tag 1 – 24.04.2019</w:t>
-      </w:r>
-      <w:bookmarkEnd w:id="38"/>
     </w:p>
     <w:tbl>
       <w:tblPr>
@@ -10575,7 +10573,7 @@
           <w:lang w:eastAsia="de-CH"/>
         </w:rPr>
       </w:pPr>
-      <w:bookmarkStart w:id="39" w:name="_Toc7109479"/>
+      <w:bookmarkStart w:id="38" w:name="_Toc7109479"/>
       <w:r>
         <w:rPr>
           <w:lang w:eastAsia="de-CH"/>
@@ -10607,7 +10605,7 @@
         </w:rPr>
         <w:t>.04.2019</w:t>
       </w:r>
-      <w:bookmarkEnd w:id="39"/>
+      <w:bookmarkEnd w:id="38"/>
     </w:p>
     <w:tbl>
       <w:tblPr>
@@ -11804,7 +11802,7 @@
           <w:lang w:eastAsia="de-CH"/>
         </w:rPr>
       </w:pPr>
-      <w:bookmarkStart w:id="40" w:name="_Toc7109480"/>
+      <w:bookmarkStart w:id="39" w:name="_Toc7109480"/>
       <w:r>
         <w:rPr>
           <w:lang w:eastAsia="de-CH"/>
@@ -11812,7 +11810,7 @@
         <w:lastRenderedPageBreak/>
         <w:t>Tag 3 – 26.04.2019</w:t>
       </w:r>
-      <w:bookmarkEnd w:id="40"/>
+      <w:bookmarkEnd w:id="39"/>
     </w:p>
     <w:tbl>
       <w:tblPr>
@@ -12022,7 +12020,7 @@
               <w:rPr>
                 <w:lang w:eastAsia="de-CH"/>
               </w:rPr>
-              <w:t>00:00:00</w:t>
+              <w:t>00:00</w:t>
             </w:r>
           </w:p>
         </w:tc>
@@ -12055,7 +12053,7 @@
               <w:rPr>
                 <w:lang w:eastAsia="de-CH"/>
               </w:rPr>
-              <w:t>:00:00</w:t>
+              <w:t>:00</w:t>
             </w:r>
           </w:p>
         </w:tc>
@@ -12080,7 +12078,19 @@
               <w:rPr>
                 <w:lang w:eastAsia="de-CH"/>
               </w:rPr>
-              <w:t>00:00</w:t>
+              <w:t>0</w:t>
+            </w:r>
+            <w:r>
+              <w:rPr>
+                <w:lang w:eastAsia="de-CH"/>
+              </w:rPr>
+              <w:t>8</w:t>
+            </w:r>
+            <w:r>
+              <w:rPr>
+                <w:lang w:eastAsia="de-CH"/>
+              </w:rPr>
+              <w:t>:00</w:t>
             </w:r>
           </w:p>
         </w:tc>
@@ -12096,6 +12106,12 @@
                 <w:lang w:eastAsia="de-CH"/>
               </w:rPr>
             </w:pPr>
+            <w:r>
+              <w:rPr>
+                <w:lang w:eastAsia="de-CH"/>
+              </w:rPr>
+              <w:t>Implementierung «Plan» begonnen</w:t>
+            </w:r>
           </w:p>
         </w:tc>
         <w:tc>
@@ -12135,7 +12151,19 @@
               <w:rPr>
                 <w:lang w:eastAsia="de-CH"/>
               </w:rPr>
-              <w:t>00:00:00</w:t>
+              <w:t>0</w:t>
+            </w:r>
+            <w:r>
+              <w:rPr>
+                <w:lang w:eastAsia="de-CH"/>
+              </w:rPr>
+              <w:t>4</w:t>
+            </w:r>
+            <w:r>
+              <w:rPr>
+                <w:lang w:eastAsia="de-CH"/>
+              </w:rPr>
+              <w:t>:00</w:t>
             </w:r>
           </w:p>
         </w:tc>
@@ -12156,7 +12184,19 @@
               <w:rPr>
                 <w:lang w:eastAsia="de-CH"/>
               </w:rPr>
-              <w:t>00:00:00</w:t>
+              <w:t>0</w:t>
+            </w:r>
+            <w:r>
+              <w:rPr>
+                <w:lang w:eastAsia="de-CH"/>
+              </w:rPr>
+              <w:t>3</w:t>
+            </w:r>
+            <w:r>
+              <w:rPr>
+                <w:lang w:eastAsia="de-CH"/>
+              </w:rPr>
+              <w:t>:00</w:t>
             </w:r>
           </w:p>
         </w:tc>
@@ -12181,7 +12221,13 @@
               <w:rPr>
                 <w:lang w:eastAsia="de-CH"/>
               </w:rPr>
-              <w:t>00:00</w:t>
+              <w:t>12</w:t>
+            </w:r>
+            <w:r>
+              <w:rPr>
+                <w:lang w:eastAsia="de-CH"/>
+              </w:rPr>
+              <w:t>:00</w:t>
             </w:r>
           </w:p>
         </w:tc>
@@ -12197,6 +12243,12 @@
                 <w:lang w:eastAsia="de-CH"/>
               </w:rPr>
             </w:pPr>
+            <w:r>
+              <w:rPr>
+                <w:lang w:eastAsia="de-CH"/>
+              </w:rPr>
+              <w:t>Implementierung «Plan»</w:t>
+            </w:r>
           </w:p>
         </w:tc>
         <w:tc>
@@ -12236,7 +12288,19 @@
               <w:rPr>
                 <w:lang w:eastAsia="de-CH"/>
               </w:rPr>
-              <w:t>00:00:00</w:t>
+              <w:t>0</w:t>
+            </w:r>
+            <w:r>
+              <w:rPr>
+                <w:lang w:eastAsia="de-CH"/>
+              </w:rPr>
+              <w:t>4</w:t>
+            </w:r>
+            <w:r>
+              <w:rPr>
+                <w:lang w:eastAsia="de-CH"/>
+              </w:rPr>
+              <w:t>:00</w:t>
             </w:r>
           </w:p>
         </w:tc>
@@ -12257,7 +12321,81 @@
               <w:rPr>
                 <w:lang w:eastAsia="de-CH"/>
               </w:rPr>
-              <w:t>00:00:00</w:t>
+              <w:t>0</w:t>
+            </w:r>
+            <w:r>
+              <w:rPr>
+                <w:lang w:eastAsia="de-CH"/>
+              </w:rPr>
+              <w:t>4</w:t>
+            </w:r>
+            <w:r>
+              <w:rPr>
+                <w:lang w:eastAsia="de-CH"/>
+              </w:rPr>
+              <w:t>:00</w:t>
+            </w:r>
+          </w:p>
+        </w:tc>
+      </w:tr>
+      <w:tr>
+        <w:trPr>
+          <w:cnfStyle w:val="000000010000" w:firstRow="0" w:lastRow="0" w:firstColumn="0" w:lastColumn="0" w:oddVBand="0" w:evenVBand="0" w:oddHBand="0" w:evenHBand="1" w:firstRowFirstColumn="0" w:firstRowLastColumn="0" w:lastRowFirstColumn="0" w:lastRowLastColumn="0"/>
+        </w:trPr>
+        <w:tc>
+          <w:tcPr>
+            <w:cnfStyle w:val="001000000000" w:firstRow="0" w:lastRow="0" w:firstColumn="1" w:lastColumn="0" w:oddVBand="0" w:evenVBand="0" w:oddHBand="0" w:evenHBand="0" w:firstRowFirstColumn="0" w:firstRowLastColumn="0" w:lastRowFirstColumn="0" w:lastRowLastColumn="0"/>
+            <w:tcW w:w="5812" w:type="dxa"/>
+            <w:gridSpan w:val="3"/>
+            <w:vAlign w:val="center"/>
+          </w:tcPr>
+          <w:p>
+            <w:pPr>
+              <w:rPr>
+                <w:lang w:eastAsia="de-CH"/>
+              </w:rPr>
+            </w:pPr>
+          </w:p>
+        </w:tc>
+        <w:tc>
+          <w:tcPr>
+            <w:tcW w:w="1701" w:type="dxa"/>
+            <w:vAlign w:val="center"/>
+          </w:tcPr>
+          <w:p>
+            <w:pPr>
+              <w:jc w:val="center"/>
+              <w:cnfStyle w:val="000000010000" w:firstRow="0" w:lastRow="0" w:firstColumn="0" w:lastColumn="0" w:oddVBand="0" w:evenVBand="0" w:oddHBand="0" w:evenHBand="1" w:firstRowFirstColumn="0" w:firstRowLastColumn="0" w:lastRowFirstColumn="0" w:lastRowLastColumn="0"/>
+              <w:rPr>
+                <w:lang w:eastAsia="de-CH"/>
+              </w:rPr>
+            </w:pPr>
+            <w:r>
+              <w:rPr>
+                <w:lang w:eastAsia="de-CH"/>
+              </w:rPr>
+              <w:t>08:00</w:t>
+            </w:r>
+          </w:p>
+        </w:tc>
+        <w:tc>
+          <w:tcPr>
+            <w:tcW w:w="1549" w:type="dxa"/>
+            <w:vAlign w:val="center"/>
+          </w:tcPr>
+          <w:p>
+            <w:pPr>
+              <w:jc w:val="center"/>
+              <w:cnfStyle w:val="000000010000" w:firstRow="0" w:lastRow="0" w:firstColumn="0" w:lastColumn="0" w:oddVBand="0" w:evenVBand="0" w:oddHBand="0" w:evenHBand="1" w:firstRowFirstColumn="0" w:firstRowLastColumn="0" w:lastRowFirstColumn="0" w:lastRowLastColumn="0"/>
+              <w:rPr>
+                <w:lang w:eastAsia="de-CH"/>
+              </w:rPr>
+            </w:pPr>
+            <w:r>
+              <w:rPr>
+                <w:lang w:eastAsia="de-CH"/>
+              </w:rPr>
+              <w:t>08:00</w:t>
             </w:r>
           </w:p>
         </w:tc>
@@ -12265,6 +12403,7 @@
     </w:tbl>
     <w:p>
       <w:pPr>
+        <w:pStyle w:val="KeinLeerraum"/>
         <w:rPr>
           <w:lang w:eastAsia="de-CH"/>
         </w:rPr>
@@ -12294,7 +12433,13 @@
         <w:rPr>
           <w:lang w:eastAsia="de-CH"/>
         </w:rPr>
-        <w:t>…</w:t>
+        <w:t>Nach dem 1. Expertenbesuch gestern Nachmittag bin ich dem Rat von Herr Sommer gefolgt und habe deshalb heute als erstes die Kapitel der Doku erweitert. Dabei versuchte ich die Kriterien und alle Punkte, welche die Entwicklung betreffen, direkt zu beachten. Anschliessend konnte ich mit dem Plan beginnen, welcher sozusagen den wichtigsten Teil der ganzen Anwendung darstellt. Ich benötigte einige Versuche, bis ich eine funktionsfähige Struktur der Komponenten fand, bei welcher die Daten «reaktiv» bleiben. Dabei musste ich auch auf das Design achten, da nun unterschiedliche Tabellen zum Einsatz kommen, welche sich aber Design-Eigenschaften teilen müssen.</w:t>
+      </w:r>
+      <w:r>
+        <w:rPr>
+          <w:lang w:eastAsia="de-CH"/>
+        </w:rPr>
+        <w:t xml:space="preserve"> Obwohl ich mit dem Design schon soweit fertig bin, konnte ich noch keine optimale Lösung für die Reaktivität finden, vor allem auf der Ebene der einzelnen Einsätze (unterste Ebene/Komponente). </w:t>
       </w:r>
     </w:p>
     <w:p>
@@ -12321,7 +12466,7 @@
         <w:rPr>
           <w:lang w:eastAsia="de-CH"/>
         </w:rPr>
-        <w:t>…</w:t>
+        <w:t>Stackoverflow.org, vuejs.org / vuex.vuejs.org, alligator.io</w:t>
       </w:r>
     </w:p>
     <w:p>
@@ -12348,7 +12493,15 @@
         <w:rPr>
           <w:lang w:eastAsia="de-CH"/>
         </w:rPr>
-        <w:t>…</w:t>
+        <w:t>Durch die Vertiefung der Kapitel weiss ich besser, was in der Dokumentations-Phase auf mich zu kommt und kann bereits jetzt eini</w:t>
+      </w:r>
+      <w:bookmarkStart w:id="40" w:name="_GoBack"/>
+      <w:bookmarkEnd w:id="40"/>
+      <w:r>
+        <w:rPr>
+          <w:lang w:eastAsia="de-CH"/>
+        </w:rPr>
+        <w:t>ges notieren, was ich später noch brauche bzw. berücksichtigen sollte.</w:t>
       </w:r>
     </w:p>
     <w:p>
@@ -12375,7 +12528,7 @@
         <w:rPr>
           <w:lang w:eastAsia="de-CH"/>
         </w:rPr>
-        <w:t>…</w:t>
+        <w:t>Die Reaktivität von Daten zwischen Komponenten ist eine etwas komplexere Thematik als ich es mir vorgestellt habe. Ich musste heute schon ziemlich grübeln und viel recherchieren, um einen Fortschritt zu erzielen, wobei ich aber noch keine endgültige Lösung finden konnte.</w:t>
       </w:r>
     </w:p>
     <w:p>
@@ -12402,64 +12555,20 @@
         <w:rPr>
           <w:lang w:eastAsia="de-CH"/>
         </w:rPr>
-        <w:t>…</w:t>
-      </w:r>
-    </w:p>
-    <w:p>
-      <w:pPr>
-        <w:rPr>
-          <w:lang w:eastAsia="de-CH"/>
-        </w:rPr>
-      </w:pPr>
-    </w:p>
-    <w:p>
-      <w:pPr>
-        <w:rPr>
-          <w:lang w:eastAsia="de-CH"/>
-        </w:rPr>
-      </w:pPr>
-    </w:p>
-    <w:p>
-      <w:pPr>
-        <w:rPr>
-          <w:lang w:eastAsia="de-CH"/>
-        </w:rPr>
-      </w:pPr>
-    </w:p>
-    <w:p>
-      <w:pPr>
-        <w:rPr>
-          <w:lang w:eastAsia="de-CH"/>
-        </w:rPr>
-      </w:pPr>
-    </w:p>
-    <w:p>
-      <w:pPr>
-        <w:rPr>
-          <w:lang w:eastAsia="de-CH"/>
-        </w:rPr>
-      </w:pPr>
-    </w:p>
-    <w:p>
-      <w:pPr>
-        <w:rPr>
-          <w:lang w:eastAsia="de-CH"/>
-        </w:rPr>
-      </w:pPr>
-    </w:p>
-    <w:p>
-      <w:pPr>
-        <w:rPr>
-          <w:lang w:eastAsia="de-CH"/>
-        </w:rPr>
-      </w:pPr>
-    </w:p>
-    <w:p>
-      <w:pPr>
-        <w:rPr>
-          <w:lang w:eastAsia="de-CH"/>
-        </w:rPr>
-      </w:pPr>
+        <w:t>Vuex (ein globaler Speicher für Vue.js) löst nicht in jedem Fall</w:t>
+      </w:r>
+      <w:r>
+        <w:rPr>
+          <w:lang w:eastAsia="de-CH"/>
+        </w:rPr>
+        <w:t xml:space="preserve"> eine Aktualisierung in einer Komponente aus. Da der Plan eine sehr hohe Dynamik der Daten fordert (</w:t>
+      </w:r>
+      <w:r>
+        <w:rPr>
+          <w:lang w:eastAsia="de-CH"/>
+        </w:rPr>
+        <w:t>variable Anzahl Benutzer und geplante Einsätze) musste ich (und muss ich noch) mich dazu genauer informieren.</w:t>
+      </w:r>
     </w:p>
     <w:p>
       <w:pPr>
@@ -25595,7 +25704,7 @@
 </file>
 
 <file path=customXml/itemProps1.xml><?xml version="1.0" encoding="utf-8"?>
-<ds:datastoreItem xmlns:ds="http://schemas.openxmlformats.org/officeDocument/2006/customXml" ds:itemID="{1E40F144-FE7A-43D5-ADF4-C50AB5D48BFD}">
+<ds:datastoreItem xmlns:ds="http://schemas.openxmlformats.org/officeDocument/2006/customXml" ds:itemID="{21A8393C-DC85-4A96-A768-1F6F0EEDB116}">
   <ds:schemaRefs>
     <ds:schemaRef ds:uri="http://schemas.openxmlformats.org/officeDocument/2006/bibliography"/>
   </ds:schemaRefs>

</xml_diff>

<commit_message>
Plan done, improoved reactivity, dashboard started
 closes #11, closes #15, closes #20, closes #8, closes #14

- Dienstplan fertig
- Store / Reaktivität gewisser Komponenten verbessert
- Zahlreiche kleinere Verbesserungen / Formatierungen / Kommentare
- Dashboard begonnen
</commit_message>
<xml_diff>
--- a/docs/Dokumentation.docx
+++ b/docs/Dokumentation.docx
@@ -11741,7 +11741,6 @@
           <w:lang w:eastAsia="de-CH"/>
         </w:rPr>
       </w:pPr>
-      <w:bookmarkStart w:id="39" w:name="_GoBack"/>
       <w:r>
         <w:rPr>
           <w:noProof/>
@@ -11795,7 +11794,6 @@
           </wp:inline>
         </w:drawing>
       </w:r>
-      <w:bookmarkEnd w:id="39"/>
     </w:p>
     <w:p>
       <w:pPr>
@@ -11804,7 +11802,7 @@
           <w:lang w:eastAsia="de-CH"/>
         </w:rPr>
       </w:pPr>
-      <w:bookmarkStart w:id="40" w:name="_Toc7109480"/>
+      <w:bookmarkStart w:id="39" w:name="_Toc7109480"/>
       <w:r>
         <w:rPr>
           <w:lang w:eastAsia="de-CH"/>
@@ -11812,7 +11810,7 @@
         <w:lastRenderedPageBreak/>
         <w:t>Tag 3 – 26.04.2019</w:t>
       </w:r>
-      <w:bookmarkEnd w:id="40"/>
+      <w:bookmarkEnd w:id="39"/>
     </w:p>
     <w:tbl>
       <w:tblPr>
@@ -12631,7 +12629,7 @@
           <w:lang w:eastAsia="de-CH"/>
         </w:rPr>
       </w:pPr>
-      <w:bookmarkStart w:id="41" w:name="_Toc7109481"/>
+      <w:bookmarkStart w:id="40" w:name="_Toc7109481"/>
       <w:r>
         <w:rPr>
           <w:lang w:eastAsia="de-CH"/>
@@ -12663,7 +12661,7 @@
         </w:rPr>
         <w:t>.04.2019</w:t>
       </w:r>
-      <w:bookmarkEnd w:id="41"/>
+      <w:bookmarkEnd w:id="40"/>
     </w:p>
     <w:tbl>
       <w:tblPr>
@@ -12672,11 +12670,11 @@
         <w:tblLook w:val="04A0" w:firstRow="1" w:lastRow="0" w:firstColumn="1" w:lastColumn="0" w:noHBand="0" w:noVBand="1"/>
       </w:tblPr>
       <w:tblGrid>
-        <w:gridCol w:w="851"/>
-        <w:gridCol w:w="3402"/>
-        <w:gridCol w:w="1559"/>
-        <w:gridCol w:w="1701"/>
-        <w:gridCol w:w="1549"/>
+        <w:gridCol w:w="733"/>
+        <w:gridCol w:w="3603"/>
+        <w:gridCol w:w="1540"/>
+        <w:gridCol w:w="1671"/>
+        <w:gridCol w:w="1525"/>
       </w:tblGrid>
       <w:tr>
         <w:trPr>
@@ -12685,7 +12683,7 @@
         <w:tc>
           <w:tcPr>
             <w:cnfStyle w:val="001000000100" w:firstRow="0" w:lastRow="0" w:firstColumn="1" w:lastColumn="0" w:oddVBand="0" w:evenVBand="0" w:oddHBand="0" w:evenHBand="0" w:firstRowFirstColumn="1" w:firstRowLastColumn="0" w:lastRowFirstColumn="0" w:lastRowLastColumn="0"/>
-            <w:tcW w:w="851" w:type="dxa"/>
+            <w:tcW w:w="733" w:type="dxa"/>
           </w:tcPr>
           <w:p>
             <w:pPr>
@@ -12703,7 +12701,7 @@
         </w:tc>
         <w:tc>
           <w:tcPr>
-            <w:tcW w:w="3402" w:type="dxa"/>
+            <w:tcW w:w="3603" w:type="dxa"/>
           </w:tcPr>
           <w:p>
             <w:pPr>
@@ -12722,7 +12720,7 @@
         </w:tc>
         <w:tc>
           <w:tcPr>
-            <w:tcW w:w="1559" w:type="dxa"/>
+            <w:tcW w:w="1540" w:type="dxa"/>
           </w:tcPr>
           <w:p>
             <w:pPr>
@@ -12741,7 +12739,7 @@
         </w:tc>
         <w:tc>
           <w:tcPr>
-            <w:tcW w:w="1701" w:type="dxa"/>
+            <w:tcW w:w="1671" w:type="dxa"/>
           </w:tcPr>
           <w:p>
             <w:pPr>
@@ -12761,7 +12759,7 @@
         </w:tc>
         <w:tc>
           <w:tcPr>
-            <w:tcW w:w="1549" w:type="dxa"/>
+            <w:tcW w:w="1525" w:type="dxa"/>
           </w:tcPr>
           <w:p>
             <w:pPr>
@@ -12787,7 +12785,7 @@
         <w:tc>
           <w:tcPr>
             <w:cnfStyle w:val="001000000000" w:firstRow="0" w:lastRow="0" w:firstColumn="1" w:lastColumn="0" w:oddVBand="0" w:evenVBand="0" w:oddHBand="0" w:evenHBand="0" w:firstRowFirstColumn="0" w:firstRowLastColumn="0" w:lastRowFirstColumn="0" w:lastRowLastColumn="0"/>
-            <w:tcW w:w="851" w:type="dxa"/>
+            <w:tcW w:w="733" w:type="dxa"/>
             <w:vAlign w:val="center"/>
           </w:tcPr>
           <w:p>
@@ -12818,7 +12816,7 @@
         </w:tc>
         <w:tc>
           <w:tcPr>
-            <w:tcW w:w="3402" w:type="dxa"/>
+            <w:tcW w:w="3603" w:type="dxa"/>
             <w:vAlign w:val="center"/>
           </w:tcPr>
           <w:p>
@@ -12833,12 +12831,18 @@
                 <w:lang w:eastAsia="de-CH"/>
               </w:rPr>
               <w:t>Implementierung «Plan»</w:t>
+            </w:r>
+            <w:r>
+              <w:rPr>
+                <w:lang w:eastAsia="de-CH"/>
+              </w:rPr>
+              <w:t xml:space="preserve"> (Vormittag)</w:t>
             </w:r>
           </w:p>
         </w:tc>
         <w:tc>
           <w:tcPr>
-            <w:tcW w:w="1559" w:type="dxa"/>
+            <w:tcW w:w="1540" w:type="dxa"/>
             <w:vAlign w:val="center"/>
           </w:tcPr>
           <w:p>
@@ -12858,7 +12862,7 @@
         </w:tc>
         <w:tc>
           <w:tcPr>
-            <w:tcW w:w="1701" w:type="dxa"/>
+            <w:tcW w:w="1671" w:type="dxa"/>
             <w:vAlign w:val="center"/>
           </w:tcPr>
           <w:p>
@@ -12873,13 +12877,25 @@
               <w:rPr>
                 <w:lang w:eastAsia="de-CH"/>
               </w:rPr>
-              <w:t>00:00:00</w:t>
+              <w:t>0</w:t>
+            </w:r>
+            <w:r>
+              <w:rPr>
+                <w:lang w:eastAsia="de-CH"/>
+              </w:rPr>
+              <w:t>4</w:t>
+            </w:r>
+            <w:r>
+              <w:rPr>
+                <w:lang w:eastAsia="de-CH"/>
+              </w:rPr>
+              <w:t>:00</w:t>
             </w:r>
           </w:p>
         </w:tc>
         <w:tc>
           <w:tcPr>
-            <w:tcW w:w="1549" w:type="dxa"/>
+            <w:tcW w:w="1525" w:type="dxa"/>
             <w:vAlign w:val="center"/>
           </w:tcPr>
           <w:p>
@@ -12894,7 +12910,19 @@
               <w:rPr>
                 <w:lang w:eastAsia="de-CH"/>
               </w:rPr>
-              <w:t>00:00:00</w:t>
+              <w:t>0</w:t>
+            </w:r>
+            <w:r>
+              <w:rPr>
+                <w:lang w:eastAsia="de-CH"/>
+              </w:rPr>
+              <w:t>4</w:t>
+            </w:r>
+            <w:r>
+              <w:rPr>
+                <w:lang w:eastAsia="de-CH"/>
+              </w:rPr>
+              <w:t>:00</w:t>
             </w:r>
           </w:p>
         </w:tc>
@@ -12906,7 +12934,7 @@
         <w:tc>
           <w:tcPr>
             <w:cnfStyle w:val="001000000000" w:firstRow="0" w:lastRow="0" w:firstColumn="1" w:lastColumn="0" w:oddVBand="0" w:evenVBand="0" w:oddHBand="0" w:evenHBand="0" w:firstRowFirstColumn="0" w:firstRowLastColumn="0" w:lastRowFirstColumn="0" w:lastRowLastColumn="0"/>
-            <w:tcW w:w="851" w:type="dxa"/>
+            <w:tcW w:w="733" w:type="dxa"/>
             <w:vAlign w:val="center"/>
           </w:tcPr>
           <w:p>
@@ -12919,13 +12947,19 @@
               <w:rPr>
                 <w:lang w:eastAsia="de-CH"/>
               </w:rPr>
-              <w:t>00:00</w:t>
+              <w:t>12</w:t>
+            </w:r>
+            <w:r>
+              <w:rPr>
+                <w:lang w:eastAsia="de-CH"/>
+              </w:rPr>
+              <w:t>:00</w:t>
             </w:r>
           </w:p>
         </w:tc>
         <w:tc>
           <w:tcPr>
-            <w:tcW w:w="3402" w:type="dxa"/>
+            <w:tcW w:w="3603" w:type="dxa"/>
             <w:vAlign w:val="center"/>
           </w:tcPr>
           <w:p>
@@ -12935,11 +12969,17 @@
                 <w:lang w:eastAsia="de-CH"/>
               </w:rPr>
             </w:pPr>
+            <w:r>
+              <w:rPr>
+                <w:lang w:eastAsia="de-CH"/>
+              </w:rPr>
+              <w:t>Implementierung «Plan» (Nachmittag)</w:t>
+            </w:r>
           </w:p>
         </w:tc>
         <w:tc>
           <w:tcPr>
-            <w:tcW w:w="1559" w:type="dxa"/>
+            <w:tcW w:w="1540" w:type="dxa"/>
             <w:vAlign w:val="center"/>
           </w:tcPr>
           <w:p>
@@ -12959,7 +12999,7 @@
         </w:tc>
         <w:tc>
           <w:tcPr>
-            <w:tcW w:w="1701" w:type="dxa"/>
+            <w:tcW w:w="1671" w:type="dxa"/>
             <w:vAlign w:val="center"/>
           </w:tcPr>
           <w:p>
@@ -12967,20 +13007,36 @@
               <w:jc w:val="center"/>
               <w:cnfStyle w:val="000000010000" w:firstRow="0" w:lastRow="0" w:firstColumn="0" w:lastColumn="0" w:oddVBand="0" w:evenVBand="0" w:oddHBand="0" w:evenHBand="1" w:firstRowFirstColumn="0" w:firstRowLastColumn="0" w:lastRowFirstColumn="0" w:lastRowLastColumn="0"/>
               <w:rPr>
-                <w:lang w:eastAsia="de-CH"/>
-              </w:rPr>
-            </w:pPr>
-            <w:r>
-              <w:rPr>
-                <w:lang w:eastAsia="de-CH"/>
-              </w:rPr>
-              <w:t>00:00:00</w:t>
+                <w:color w:val="FF0000"/>
+                <w:lang w:eastAsia="de-CH"/>
+              </w:rPr>
+            </w:pPr>
+            <w:r>
+              <w:rPr>
+                <w:color w:val="FF0000"/>
+                <w:lang w:eastAsia="de-CH"/>
+              </w:rPr>
+              <w:t>0</w:t>
+            </w:r>
+            <w:r>
+              <w:rPr>
+                <w:color w:val="FF0000"/>
+                <w:lang w:eastAsia="de-CH"/>
+              </w:rPr>
+              <w:t>0</w:t>
+            </w:r>
+            <w:r>
+              <w:rPr>
+                <w:color w:val="FF0000"/>
+                <w:lang w:eastAsia="de-CH"/>
+              </w:rPr>
+              <w:t>:00</w:t>
             </w:r>
           </w:p>
         </w:tc>
         <w:tc>
           <w:tcPr>
-            <w:tcW w:w="1549" w:type="dxa"/>
+            <w:tcW w:w="1525" w:type="dxa"/>
             <w:vAlign w:val="center"/>
           </w:tcPr>
           <w:p>
@@ -12988,14 +13044,30 @@
               <w:jc w:val="center"/>
               <w:cnfStyle w:val="000000010000" w:firstRow="0" w:lastRow="0" w:firstColumn="0" w:lastColumn="0" w:oddVBand="0" w:evenVBand="0" w:oddHBand="0" w:evenHBand="1" w:firstRowFirstColumn="0" w:firstRowLastColumn="0" w:lastRowFirstColumn="0" w:lastRowLastColumn="0"/>
               <w:rPr>
-                <w:lang w:eastAsia="de-CH"/>
-              </w:rPr>
-            </w:pPr>
-            <w:r>
-              <w:rPr>
-                <w:lang w:eastAsia="de-CH"/>
-              </w:rPr>
-              <w:t>00:00:00</w:t>
+                <w:color w:val="FF0000"/>
+                <w:lang w:eastAsia="de-CH"/>
+              </w:rPr>
+            </w:pPr>
+            <w:r>
+              <w:rPr>
+                <w:color w:val="FF0000"/>
+                <w:lang w:eastAsia="de-CH"/>
+              </w:rPr>
+              <w:t>0</w:t>
+            </w:r>
+            <w:r>
+              <w:rPr>
+                <w:color w:val="FF0000"/>
+                <w:lang w:eastAsia="de-CH"/>
+              </w:rPr>
+              <w:t>3</w:t>
+            </w:r>
+            <w:r>
+              <w:rPr>
+                <w:color w:val="FF0000"/>
+                <w:lang w:eastAsia="de-CH"/>
+              </w:rPr>
+              <w:t>:00</w:t>
             </w:r>
           </w:p>
         </w:tc>
@@ -13007,7 +13079,7 @@
         <w:tc>
           <w:tcPr>
             <w:cnfStyle w:val="001000000000" w:firstRow="0" w:lastRow="0" w:firstColumn="1" w:lastColumn="0" w:oddVBand="0" w:evenVBand="0" w:oddHBand="0" w:evenHBand="0" w:firstRowFirstColumn="0" w:firstRowLastColumn="0" w:lastRowFirstColumn="0" w:lastRowLastColumn="0"/>
-            <w:tcW w:w="851" w:type="dxa"/>
+            <w:tcW w:w="733" w:type="dxa"/>
             <w:vAlign w:val="center"/>
           </w:tcPr>
           <w:p>
@@ -13020,13 +13092,19 @@
               <w:rPr>
                 <w:lang w:eastAsia="de-CH"/>
               </w:rPr>
-              <w:t>00:00</w:t>
+              <w:t>15</w:t>
+            </w:r>
+            <w:r>
+              <w:rPr>
+                <w:lang w:eastAsia="de-CH"/>
+              </w:rPr>
+              <w:t>:00</w:t>
             </w:r>
           </w:p>
         </w:tc>
         <w:tc>
           <w:tcPr>
-            <w:tcW w:w="3402" w:type="dxa"/>
+            <w:tcW w:w="3603" w:type="dxa"/>
             <w:vAlign w:val="center"/>
           </w:tcPr>
           <w:p>
@@ -13036,11 +13114,17 @@
                 <w:lang w:eastAsia="de-CH"/>
               </w:rPr>
             </w:pPr>
+            <w:r>
+              <w:rPr>
+                <w:lang w:eastAsia="de-CH"/>
+              </w:rPr>
+              <w:t>Implementierung «Dashboard»</w:t>
+            </w:r>
           </w:p>
         </w:tc>
         <w:tc>
           <w:tcPr>
-            <w:tcW w:w="1559" w:type="dxa"/>
+            <w:tcW w:w="1540" w:type="dxa"/>
             <w:vAlign w:val="center"/>
           </w:tcPr>
           <w:p>
@@ -13060,7 +13144,7 @@
         </w:tc>
         <w:tc>
           <w:tcPr>
-            <w:tcW w:w="1701" w:type="dxa"/>
+            <w:tcW w:w="1671" w:type="dxa"/>
             <w:vAlign w:val="center"/>
           </w:tcPr>
           <w:p>
@@ -13075,13 +13159,25 @@
               <w:rPr>
                 <w:lang w:eastAsia="de-CH"/>
               </w:rPr>
-              <w:t>00:00:00</w:t>
+              <w:t>0</w:t>
+            </w:r>
+            <w:r>
+              <w:rPr>
+                <w:lang w:eastAsia="de-CH"/>
+              </w:rPr>
+              <w:t>2</w:t>
+            </w:r>
+            <w:r>
+              <w:rPr>
+                <w:lang w:eastAsia="de-CH"/>
+              </w:rPr>
+              <w:t>:00</w:t>
             </w:r>
           </w:p>
         </w:tc>
         <w:tc>
           <w:tcPr>
-            <w:tcW w:w="1549" w:type="dxa"/>
+            <w:tcW w:w="1525" w:type="dxa"/>
             <w:vAlign w:val="center"/>
           </w:tcPr>
           <w:p>
@@ -13096,7 +13192,84 @@
               <w:rPr>
                 <w:lang w:eastAsia="de-CH"/>
               </w:rPr>
-              <w:t>00:00:00</w:t>
+              <w:t>0</w:t>
+            </w:r>
+            <w:r>
+              <w:rPr>
+                <w:lang w:eastAsia="de-CH"/>
+              </w:rPr>
+              <w:t>1</w:t>
+            </w:r>
+            <w:r>
+              <w:rPr>
+                <w:lang w:eastAsia="de-CH"/>
+              </w:rPr>
+              <w:t>:00</w:t>
+            </w:r>
+          </w:p>
+        </w:tc>
+      </w:tr>
+      <w:tr>
+        <w:trPr>
+          <w:cnfStyle w:val="000000010000" w:firstRow="0" w:lastRow="0" w:firstColumn="0" w:lastColumn="0" w:oddVBand="0" w:evenVBand="0" w:oddHBand="0" w:evenHBand="1" w:firstRowFirstColumn="0" w:firstRowLastColumn="0" w:lastRowFirstColumn="0" w:lastRowLastColumn="0"/>
+        </w:trPr>
+        <w:tc>
+          <w:tcPr>
+            <w:cnfStyle w:val="001000000000" w:firstRow="0" w:lastRow="0" w:firstColumn="1" w:lastColumn="0" w:oddVBand="0" w:evenVBand="0" w:oddHBand="0" w:evenHBand="0" w:firstRowFirstColumn="0" w:firstRowLastColumn="0" w:lastRowFirstColumn="0" w:lastRowLastColumn="0"/>
+            <w:tcW w:w="5876" w:type="dxa"/>
+            <w:gridSpan w:val="3"/>
+            <w:vAlign w:val="center"/>
+          </w:tcPr>
+          <w:p>
+            <w:pPr>
+              <w:rPr>
+                <w:lang w:eastAsia="de-CH"/>
+              </w:rPr>
+            </w:pPr>
+          </w:p>
+        </w:tc>
+        <w:tc>
+          <w:tcPr>
+            <w:tcW w:w="1671" w:type="dxa"/>
+            <w:vAlign w:val="center"/>
+          </w:tcPr>
+          <w:p>
+            <w:pPr>
+              <w:jc w:val="center"/>
+              <w:cnfStyle w:val="000000010000" w:firstRow="0" w:lastRow="0" w:firstColumn="0" w:lastColumn="0" w:oddVBand="0" w:evenVBand="0" w:oddHBand="0" w:evenHBand="1" w:firstRowFirstColumn="0" w:firstRowLastColumn="0" w:lastRowFirstColumn="0" w:lastRowLastColumn="0"/>
+              <w:rPr>
+                <w:i/>
+                <w:lang w:eastAsia="de-CH"/>
+              </w:rPr>
+            </w:pPr>
+            <w:r>
+              <w:rPr>
+                <w:i/>
+                <w:color w:val="FF0000"/>
+                <w:lang w:eastAsia="de-CH"/>
+              </w:rPr>
+              <w:t>08:00</w:t>
+            </w:r>
+          </w:p>
+        </w:tc>
+        <w:tc>
+          <w:tcPr>
+            <w:tcW w:w="1525" w:type="dxa"/>
+            <w:vAlign w:val="center"/>
+          </w:tcPr>
+          <w:p>
+            <w:pPr>
+              <w:jc w:val="center"/>
+              <w:cnfStyle w:val="000000010000" w:firstRow="0" w:lastRow="0" w:firstColumn="0" w:lastColumn="0" w:oddVBand="0" w:evenVBand="0" w:oddHBand="0" w:evenHBand="1" w:firstRowFirstColumn="0" w:firstRowLastColumn="0" w:lastRowFirstColumn="0" w:lastRowLastColumn="0"/>
+              <w:rPr>
+                <w:lang w:eastAsia="de-CH"/>
+              </w:rPr>
+            </w:pPr>
+            <w:r>
+              <w:rPr>
+                <w:lang w:eastAsia="de-CH"/>
+              </w:rPr>
+              <w:t>08:00</w:t>
             </w:r>
           </w:p>
         </w:tc>
@@ -13104,6 +13277,7 @@
     </w:tbl>
     <w:p>
       <w:pPr>
+        <w:pStyle w:val="KeinLeerraum"/>
         <w:rPr>
           <w:lang w:eastAsia="de-CH"/>
         </w:rPr>
@@ -13133,7 +13307,31 @@
         <w:rPr>
           <w:lang w:eastAsia="de-CH"/>
         </w:rPr>
-        <w:t>…</w:t>
+        <w:t xml:space="preserve">Heute sollte laut Zeitplan die Plan-Seite fertig implementiert werden. Dazu musste ich mich zuerst genauer über die Reaktivität von Komponenten informieren, weil ich letzte Woche dort stehen geblieben bin. Ich testete unterschiedliche Möglichkeiten um die Einsätze dynamisch im globalen Speicher abzulegen, was mich einiges an Zeit kostete. Als ich die Lösung fand, hatte ich bereits länger benötigt als im Zeitplan angegeben. Ich musste dann aber noch einige andere Komponenten an die neue Lösung anpassen, was noch mehr Zeit benötigte. Schlussendlich habe ich zwar den Plan fertiggestellt, aber die anderen </w:t>
+      </w:r>
+      <w:r>
+        <w:rPr>
+          <w:lang w:eastAsia="de-CH"/>
+        </w:rPr>
+        <w:t>Tagesz</w:t>
+      </w:r>
+      <w:r>
+        <w:rPr>
+          <w:lang w:eastAsia="de-CH"/>
+        </w:rPr>
+        <w:t xml:space="preserve">iele (Dashboard- &amp; Support-Seite) </w:t>
+      </w:r>
+      <w:r>
+        <w:rPr>
+          <w:lang w:eastAsia="de-CH"/>
+        </w:rPr>
+        <w:t>nicht ganz erreicht. Ich denke aber, dass ich trotzdem pünktlich mit der Entwicklungs-Phase fertig sein werde, da ich für die letzten Schritte wahrscheinlich nicht so viel Zeit benötige wie geplant.</w:t>
+      </w:r>
+      <w:r>
+        <w:rPr>
+          <w:lang w:eastAsia="de-CH"/>
+        </w:rPr>
+        <w:t xml:space="preserve"> </w:t>
       </w:r>
     </w:p>
     <w:p>
@@ -13160,7 +13358,43 @@
         <w:rPr>
           <w:lang w:eastAsia="de-CH"/>
         </w:rPr>
-        <w:t>…</w:t>
+        <w:t xml:space="preserve">Stackoverflow.org, </w:t>
+      </w:r>
+      <w:r>
+        <w:rPr>
+          <w:lang w:eastAsia="de-CH"/>
+        </w:rPr>
+        <w:t>vuejs.org/v2/guide/reactivity</w:t>
+      </w:r>
+      <w:r>
+        <w:rPr>
+          <w:lang w:eastAsia="de-CH"/>
+        </w:rPr>
+        <w:t xml:space="preserve">, </w:t>
+      </w:r>
+      <w:r>
+        <w:rPr>
+          <w:lang w:eastAsia="de-CH"/>
+        </w:rPr>
+        <w:t>vuejs.org/v2/guide/computed</w:t>
+      </w:r>
+      <w:r>
+        <w:rPr>
+          <w:lang w:eastAsia="de-CH"/>
+        </w:rPr>
+        <w:t>,</w:t>
+      </w:r>
+      <w:r>
+        <w:rPr>
+          <w:lang w:eastAsia="de-CH"/>
+        </w:rPr>
+        <w:t xml:space="preserve"> </w:t>
+      </w:r>
+      <w:r>
+        <w:rPr>
+          <w:lang w:eastAsia="de-CH"/>
+        </w:rPr>
+        <w:t>vuex.vuejs.org</w:t>
       </w:r>
     </w:p>
     <w:p>
@@ -13187,7 +13421,109 @@
         <w:rPr>
           <w:lang w:eastAsia="de-CH"/>
         </w:rPr>
-        <w:t>…</w:t>
+        <w:t xml:space="preserve">Die </w:t>
+      </w:r>
+      <w:r>
+        <w:rPr>
+          <w:lang w:eastAsia="de-CH"/>
+        </w:rPr>
+        <w:t xml:space="preserve">schlussendliche Umsetzung des Plans </w:t>
+      </w:r>
+      <w:r>
+        <w:rPr>
+          <w:lang w:eastAsia="de-CH"/>
+        </w:rPr>
+        <w:t xml:space="preserve">finde ich </w:t>
+      </w:r>
+      <w:r>
+        <w:rPr>
+          <w:lang w:eastAsia="de-CH"/>
+        </w:rPr>
+        <w:t>äusserst</w:t>
+      </w:r>
+      <w:r>
+        <w:rPr>
+          <w:lang w:eastAsia="de-CH"/>
+        </w:rPr>
+        <w:t xml:space="preserve"> </w:t>
+      </w:r>
+      <w:r>
+        <w:rPr>
+          <w:lang w:eastAsia="de-CH"/>
+        </w:rPr>
+        <w:t>gut</w:t>
+      </w:r>
+      <w:r>
+        <w:rPr>
+          <w:lang w:eastAsia="de-CH"/>
+        </w:rPr>
+        <w:t xml:space="preserve">. </w:t>
+      </w:r>
+      <w:r>
+        <w:rPr>
+          <w:lang w:eastAsia="de-CH"/>
+        </w:rPr>
+        <w:t xml:space="preserve">Nun </w:t>
+      </w:r>
+      <w:r>
+        <w:rPr>
+          <w:lang w:eastAsia="de-CH"/>
+        </w:rPr>
+        <w:t xml:space="preserve">kann </w:t>
+      </w:r>
+      <w:r>
+        <w:rPr>
+          <w:lang w:eastAsia="de-CH"/>
+        </w:rPr>
+        <w:t>man</w:t>
+      </w:r>
+      <w:r>
+        <w:rPr>
+          <w:lang w:eastAsia="de-CH"/>
+        </w:rPr>
+        <w:t xml:space="preserve"> die </w:t>
+      </w:r>
+      <w:r>
+        <w:rPr>
+          <w:lang w:eastAsia="de-CH"/>
+        </w:rPr>
+        <w:t>Daten,</w:t>
+      </w:r>
+      <w:r>
+        <w:rPr>
+          <w:lang w:eastAsia="de-CH"/>
+        </w:rPr>
+        <w:t xml:space="preserve"> </w:t>
+      </w:r>
+      <w:r>
+        <w:rPr>
+          <w:lang w:eastAsia="de-CH"/>
+        </w:rPr>
+        <w:t xml:space="preserve">die der Plan nutzt, überall </w:t>
+      </w:r>
+      <w:r>
+        <w:rPr>
+          <w:lang w:eastAsia="de-CH"/>
+        </w:rPr>
+        <w:t>dynamisch verändern</w:t>
+      </w:r>
+      <w:r>
+        <w:rPr>
+          <w:lang w:eastAsia="de-CH"/>
+        </w:rPr>
+        <w:t xml:space="preserve"> und der Plan aktualisiert sich </w:t>
+      </w:r>
+      <w:r>
+        <w:rPr>
+          <w:lang w:eastAsia="de-CH"/>
+        </w:rPr>
+        <w:t>zuverlässig</w:t>
+      </w:r>
+      <w:r>
+        <w:rPr>
+          <w:lang w:eastAsia="de-CH"/>
+        </w:rPr>
+        <w:t>. Auch wenn es länger gedauert hat denke ich, dass diese Zeit so richtig investiert wurde.</w:t>
       </w:r>
     </w:p>
     <w:p>
@@ -13214,7 +13550,19 @@
         <w:rPr>
           <w:lang w:eastAsia="de-CH"/>
         </w:rPr>
-        <w:t>…</w:t>
+        <w:t>Mit der neuen Lösung musste ich einige andere Komponenten anpassen, die ich bereits zuvor beendet hatte. Ohne diese Anpassungen hätten die Komponenten aber gewisse Daten nicht richtig verarbeitet, sodass keine Reaktivität entstanden wäre. Die Anpassungen waren als</w:t>
+      </w:r>
+      <w:r>
+        <w:rPr>
+          <w:lang w:eastAsia="de-CH"/>
+        </w:rPr>
+        <w:t xml:space="preserve">o </w:t>
+      </w:r>
+      <w:r>
+        <w:rPr>
+          <w:lang w:eastAsia="de-CH"/>
+        </w:rPr>
+        <w:t>notwendig.</w:t>
       </w:r>
     </w:p>
     <w:p>
@@ -13241,64 +13589,68 @@
         <w:rPr>
           <w:lang w:eastAsia="de-CH"/>
         </w:rPr>
-        <w:t>…</w:t>
-      </w:r>
-    </w:p>
-    <w:p>
-      <w:pPr>
-        <w:rPr>
-          <w:lang w:eastAsia="de-CH"/>
-        </w:rPr>
-      </w:pPr>
-    </w:p>
-    <w:p>
-      <w:pPr>
-        <w:rPr>
-          <w:lang w:eastAsia="de-CH"/>
-        </w:rPr>
-      </w:pPr>
-    </w:p>
-    <w:p>
-      <w:pPr>
-        <w:rPr>
-          <w:lang w:eastAsia="de-CH"/>
-        </w:rPr>
-      </w:pPr>
-    </w:p>
-    <w:p>
-      <w:pPr>
-        <w:rPr>
-          <w:lang w:eastAsia="de-CH"/>
-        </w:rPr>
-      </w:pPr>
-    </w:p>
-    <w:p>
-      <w:pPr>
-        <w:rPr>
-          <w:lang w:eastAsia="de-CH"/>
-        </w:rPr>
-      </w:pPr>
-    </w:p>
-    <w:p>
-      <w:pPr>
-        <w:rPr>
-          <w:lang w:eastAsia="de-CH"/>
-        </w:rPr>
-      </w:pPr>
-    </w:p>
-    <w:p>
-      <w:pPr>
-        <w:rPr>
-          <w:lang w:eastAsia="de-CH"/>
-        </w:rPr>
-      </w:pPr>
-    </w:p>
-    <w:p>
-      <w:pPr>
-        <w:rPr>
-          <w:lang w:eastAsia="de-CH"/>
-        </w:rPr>
-      </w:pPr>
+        <w:t xml:space="preserve">Die Lösung war </w:t>
+      </w:r>
+      <w:r>
+        <w:rPr>
+          <w:lang w:eastAsia="de-CH"/>
+        </w:rPr>
+        <w:t>die</w:t>
+      </w:r>
+      <w:r>
+        <w:rPr>
+          <w:lang w:eastAsia="de-CH"/>
+        </w:rPr>
+        <w:t xml:space="preserve"> Funktion «Object.assign()»</w:t>
+      </w:r>
+      <w:r>
+        <w:rPr>
+          <w:lang w:eastAsia="de-CH"/>
+        </w:rPr>
+        <w:t xml:space="preserve"> </w:t>
+      </w:r>
+      <w:r>
+        <w:rPr>
+          <w:lang w:eastAsia="de-CH"/>
+        </w:rPr>
+        <w:t>mit einer</w:t>
+      </w:r>
+      <w:r>
+        <w:rPr>
+          <w:lang w:eastAsia="de-CH"/>
+        </w:rPr>
+        <w:t xml:space="preserve"> Reinitialisierung des betroffenen Objektes</w:t>
+      </w:r>
+      <w:r>
+        <w:rPr>
+          <w:lang w:eastAsia="de-CH"/>
+        </w:rPr>
+        <w:t xml:space="preserve">, </w:t>
+      </w:r>
+      <w:r>
+        <w:rPr>
+          <w:lang w:eastAsia="de-CH"/>
+        </w:rPr>
+        <w:t>wodurch</w:t>
+      </w:r>
+      <w:r>
+        <w:rPr>
+          <w:lang w:eastAsia="de-CH"/>
+        </w:rPr>
+        <w:t xml:space="preserve"> sich Daten bzw. Objekte auch nach der Initialisierung der Vue-Instanz als dynamische Objekte zum globalen Speicher </w:t>
+      </w:r>
+      <w:r>
+        <w:rPr>
+          <w:lang w:eastAsia="de-CH"/>
+        </w:rPr>
+        <w:t xml:space="preserve">hinzufügen lassen. In Verbindung mit einigen «Watchers» </w:t>
+      </w:r>
+      <w:r>
+        <w:rPr>
+          <w:lang w:eastAsia="de-CH"/>
+        </w:rPr>
+        <w:t>sind die einzelnen Benutzer-Zeilen bzw. Einsätze nun auch reaktiv/dynamisch.</w:t>
+      </w:r>
     </w:p>
     <w:p>
       <w:pPr>
@@ -13447,25 +13799,14 @@
     </w:tbl>
     <w:p>
       <w:pPr>
-        <w:rPr>
-          <w:lang w:eastAsia="de-CH"/>
-        </w:rPr>
-      </w:pPr>
-      <w:r>
-        <w:rPr>
-          <w:lang w:eastAsia="de-CH"/>
-        </w:rPr>
-        <w:br w:type="page"/>
-      </w:r>
-    </w:p>
-    <w:p>
-      <w:pPr>
         <w:pStyle w:val="berschrift2"/>
         <w:rPr>
           <w:lang w:eastAsia="de-CH"/>
         </w:rPr>
       </w:pPr>
-      <w:bookmarkStart w:id="42" w:name="_Toc7109482"/>
+      <w:bookmarkStart w:id="41" w:name="_Toc7109482"/>
+      <w:bookmarkStart w:id="42" w:name="_GoBack"/>
+      <w:bookmarkEnd w:id="42"/>
       <w:r>
         <w:rPr>
           <w:lang w:eastAsia="de-CH"/>
@@ -13509,7 +13850,7 @@
         </w:rPr>
         <w:t>.2019</w:t>
       </w:r>
-      <w:bookmarkEnd w:id="42"/>
+      <w:bookmarkEnd w:id="41"/>
     </w:p>
     <w:tbl>
       <w:tblPr>
@@ -19721,11 +20062,21 @@
     <w:r>
       <w:t xml:space="preserve"> von </w:t>
     </w:r>
-    <w:fldSimple w:instr=" NUMPAGES  \* Arabic  \* MERGEFORMAT ">
-      <w:r>
-        <w:t>2</w:t>
-      </w:r>
-    </w:fldSimple>
+    <w:r>
+      <w:fldChar w:fldCharType="begin"/>
+    </w:r>
+    <w:r>
+      <w:instrText xml:space="preserve"> NUMPAGES  \* Arabic  \* MERGEFORMAT </w:instrText>
+    </w:r>
+    <w:r>
+      <w:fldChar w:fldCharType="separate"/>
+    </w:r>
+    <w:r>
+      <w:t>2</w:t>
+    </w:r>
+    <w:r>
+      <w:fldChar w:fldCharType="end"/>
+    </w:r>
   </w:p>
 </w:ftr>
 </file>
@@ -25630,7 +25981,7 @@
 </file>
 
 <file path=customXml/itemProps1.xml><?xml version="1.0" encoding="utf-8"?>
-<ds:datastoreItem xmlns:ds="http://schemas.openxmlformats.org/officeDocument/2006/customXml" ds:itemID="{6815532A-E954-42C6-BFB5-0546C8101F24}">
+<ds:datastoreItem xmlns:ds="http://schemas.openxmlformats.org/officeDocument/2006/customXml" ds:itemID="{C1248C2F-16BD-4187-A525-54CEA12B0882}">
   <ds:schemaRefs>
     <ds:schemaRef ds:uri="http://schemas.openxmlformats.org/officeDocument/2006/bibliography"/>
   </ds:schemaRefs>

</xml_diff>